<commit_message>
Update fiche avancement groupe
</commit_message>
<xml_diff>
--- a/Feuille_avancement_groupe11.docx
+++ b/Feuille_avancement_groupe11.docx
@@ -750,7 +750,7 @@
           </mc:Choice>
           <mc:Fallback>
             <w:pict>
-              <v:shapetype w14:anchorId="6AFE3F30" id="_x0000_t32" coordsize="21600,21600" o:spt="32" o:oned="t" path="m,l21600,21600e" filled="f">
+              <v:shapetype w14:anchorId="15E63263" id="_x0000_t32" coordsize="21600,21600" o:spt="32" o:oned="t" path="m,l21600,21600e" filled="f">
                 <v:path arrowok="t" fillok="f" o:connecttype="none"/>
                 <o:lock v:ext="edit" shapetype="t"/>
               </v:shapetype>
@@ -1020,7 +1020,7 @@
           </mc:Choice>
           <mc:Fallback>
             <w:pict>
-              <v:shape w14:anchorId="48FBA9C3" id="Connecteur droit avec flèche 49" o:spid="_x0000_s1026" type="#_x0000_t32" style="position:absolute;margin-left:36.15pt;margin-top:5.65pt;width:0;height:134.5pt;z-index:251658752;visibility:visible;mso-wrap-style:square;mso-wrap-distance-left:9pt;mso-wrap-distance-top:0;mso-wrap-distance-right:9pt;mso-wrap-distance-bottom:0;mso-position-horizontal:absolute;mso-position-horizontal-relative:text;mso-position-vertical:absolute;mso-position-vertical-relative:text" o:gfxdata="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" strokeweight=".5pt">
+              <v:shape w14:anchorId="597B5726" id="Connecteur droit avec flèche 49" o:spid="_x0000_s1026" type="#_x0000_t32" style="position:absolute;margin-left:36.15pt;margin-top:5.65pt;width:0;height:134.5pt;z-index:251658752;visibility:visible;mso-wrap-style:square;mso-wrap-distance-left:9pt;mso-wrap-distance-top:0;mso-wrap-distance-right:9pt;mso-wrap-distance-bottom:0;mso-position-horizontal:absolute;mso-position-horizontal-relative:text;mso-position-vertical:absolute;mso-position-vertical-relative:text" o:gfxdata="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" strokeweight=".5pt">
                 <v:stroke endarrow="block" joinstyle="miter"/>
               </v:shape>
             </w:pict>
@@ -1089,7 +1089,7 @@
           </mc:Choice>
           <mc:Fallback>
             <w:pict>
-              <v:shape w14:anchorId="7FA6F719" id="Connecteur droit avec flèche 48" o:spid="_x0000_s1026" type="#_x0000_t32" style="position:absolute;margin-left:132.65pt;margin-top:5.65pt;width:0;height:134.5pt;z-index:251680256;visibility:visible;mso-wrap-style:square;mso-wrap-distance-left:9pt;mso-wrap-distance-top:0;mso-wrap-distance-right:9pt;mso-wrap-distance-bottom:0;mso-position-horizontal:absolute;mso-position-horizontal-relative:text;mso-position-vertical:absolute;mso-position-vertical-relative:text" o:gfxdata="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" strokeweight=".5pt">
+              <v:shape w14:anchorId="3F170637" id="Connecteur droit avec flèche 48" o:spid="_x0000_s1026" type="#_x0000_t32" style="position:absolute;margin-left:132.65pt;margin-top:5.65pt;width:0;height:134.5pt;z-index:251680256;visibility:visible;mso-wrap-style:square;mso-wrap-distance-left:9pt;mso-wrap-distance-top:0;mso-wrap-distance-right:9pt;mso-wrap-distance-bottom:0;mso-position-horizontal:absolute;mso-position-horizontal-relative:text;mso-position-vertical:absolute;mso-position-vertical-relative:text" o:gfxdata="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" strokeweight=".5pt">
                 <v:stroke endarrow="block" joinstyle="miter"/>
               </v:shape>
             </w:pict>
@@ -1164,7 +1164,7 @@
           </mc:Choice>
           <mc:Fallback>
             <w:pict>
-              <v:shape w14:anchorId="13C8909F" id="Connecteur droit avec flèche 43" o:spid="_x0000_s1026" type="#_x0000_t32" style="position:absolute;margin-left:52.15pt;margin-top:4.15pt;width:67.5pt;height:135.5pt;flip:x y;z-index:251679232;visibility:visible;mso-wrap-style:square;mso-width-percent:0;mso-height-percent:0;mso-wrap-distance-left:9pt;mso-wrap-distance-top:0;mso-wrap-distance-right:9pt;mso-wrap-distance-bottom:0;mso-position-horizontal:absolute;mso-position-horizontal-relative:text;mso-position-vertical:absolute;mso-position-vertical-relative:text;mso-width-percent:0;mso-height-percent:0;mso-width-relative:margin;mso-height-relative:margin" o:gfxdata="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" strokeweight=".5pt">
+              <v:shape w14:anchorId="23FD3335" id="Connecteur droit avec flèche 43" o:spid="_x0000_s1026" type="#_x0000_t32" style="position:absolute;margin-left:52.15pt;margin-top:4.15pt;width:67.5pt;height:135.5pt;flip:x y;z-index:251679232;visibility:visible;mso-wrap-style:square;mso-width-percent:0;mso-height-percent:0;mso-wrap-distance-left:9pt;mso-wrap-distance-top:0;mso-wrap-distance-right:9pt;mso-wrap-distance-bottom:0;mso-position-horizontal:absolute;mso-position-horizontal-relative:text;mso-position-vertical:absolute;mso-position-vertical-relative:text;mso-width-percent:0;mso-height-percent:0;mso-width-relative:margin;mso-height-relative:margin" o:gfxdata="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" strokeweight=".5pt">
                 <v:stroke endarrow="block" joinstyle="miter"/>
               </v:shape>
             </w:pict>
@@ -1238,7 +1238,7 @@
           </mc:Choice>
           <mc:Fallback>
             <w:pict>
-              <v:line w14:anchorId="450C7538" id="Connecteur droit 33" o:spid="_x0000_s1026" style="position:absolute;flip:x;z-index:-251639296;visibility:visible;mso-wrap-style:square;mso-width-percent:0;mso-height-percent:0;mso-wrap-distance-left:9pt;mso-wrap-distance-top:0;mso-wrap-distance-right:9pt;mso-wrap-distance-bottom:0;mso-position-horizontal:absolute;mso-position-horizontal-relative:text;mso-position-vertical:absolute;mso-position-vertical-relative:text;mso-width-percent:0;mso-height-percent:0;mso-width-relative:margin;mso-height-relative:margin" from="436.15pt,4.15pt" to="436.15pt,46.15pt" o:gfxdata="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" strokeweight=".5pt">
+              <v:line w14:anchorId="477DDB14" id="Connecteur droit 33" o:spid="_x0000_s1026" style="position:absolute;flip:x;z-index:-251639296;visibility:visible;mso-wrap-style:square;mso-width-percent:0;mso-height-percent:0;mso-wrap-distance-left:9pt;mso-wrap-distance-top:0;mso-wrap-distance-right:9pt;mso-wrap-distance-bottom:0;mso-position-horizontal:absolute;mso-position-horizontal-relative:text;mso-position-vertical:absolute;mso-position-vertical-relative:text;mso-width-percent:0;mso-height-percent:0;mso-width-relative:margin;mso-height-relative:margin" from="436.15pt,4.15pt" to="436.15pt,46.15pt" o:gfxdata="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" strokeweight=".5pt">
                 <v:stroke joinstyle="miter"/>
               </v:line>
             </w:pict>
@@ -1312,7 +1312,7 @@
           </mc:Choice>
           <mc:Fallback>
             <w:pict>
-              <v:line w14:anchorId="3D9D8514" id="Connecteur droit 31" o:spid="_x0000_s1026" style="position:absolute;flip:x;z-index:-251641344;visibility:visible;mso-wrap-style:square;mso-width-percent:0;mso-height-percent:0;mso-wrap-distance-left:9pt;mso-wrap-distance-top:0;mso-wrap-distance-right:9pt;mso-wrap-distance-bottom:0;mso-position-horizontal:absolute;mso-position-horizontal-relative:text;mso-position-vertical:absolute;mso-position-vertical-relative:text;mso-width-percent:0;mso-height-percent:0;mso-width-relative:margin;mso-height-relative:margin" from="340.15pt,4.65pt" to="340.15pt,46.65pt" o:gfxdata="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" strokeweight=".5pt">
+              <v:line w14:anchorId="55E20583" id="Connecteur droit 31" o:spid="_x0000_s1026" style="position:absolute;flip:x;z-index:-251641344;visibility:visible;mso-wrap-style:square;mso-width-percent:0;mso-height-percent:0;mso-wrap-distance-left:9pt;mso-wrap-distance-top:0;mso-wrap-distance-right:9pt;mso-wrap-distance-bottom:0;mso-position-horizontal:absolute;mso-position-horizontal-relative:text;mso-position-vertical:absolute;mso-position-vertical-relative:text;mso-width-percent:0;mso-height-percent:0;mso-width-relative:margin;mso-height-relative:margin" from="340.15pt,4.65pt" to="340.15pt,46.65pt" o:gfxdata="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" strokeweight=".5pt">
                 <v:stroke joinstyle="miter"/>
               </v:line>
             </w:pict>
@@ -1386,7 +1386,7 @@
           </mc:Choice>
           <mc:Fallback>
             <w:pict>
-              <v:line w14:anchorId="53E4ACFB" id="Connecteur droit 29" o:spid="_x0000_s1026" style="position:absolute;flip:x;z-index:-251642368;visibility:visible;mso-wrap-style:square;mso-width-percent:0;mso-height-percent:0;mso-wrap-distance-left:9pt;mso-wrap-distance-top:0;mso-wrap-distance-right:9pt;mso-wrap-distance-bottom:0;mso-position-horizontal:absolute;mso-position-horizontal-relative:text;mso-position-vertical:absolute;mso-position-vertical-relative:text;mso-width-percent:0;mso-height-percent:0;mso-width-relative:margin;mso-height-relative:margin" from="242.65pt,5.15pt" to="242.65pt,47.15pt" o:gfxdata="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" strokeweight=".5pt">
+              <v:line w14:anchorId="66EFFD05" id="Connecteur droit 29" o:spid="_x0000_s1026" style="position:absolute;flip:x;z-index:-251642368;visibility:visible;mso-wrap-style:square;mso-width-percent:0;mso-height-percent:0;mso-wrap-distance-left:9pt;mso-wrap-distance-top:0;mso-wrap-distance-right:9pt;mso-wrap-distance-bottom:0;mso-position-horizontal:absolute;mso-position-horizontal-relative:text;mso-position-vertical:absolute;mso-position-vertical-relative:text;mso-width-percent:0;mso-height-percent:0;mso-width-relative:margin;mso-height-relative:margin" from="242.65pt,5.15pt" to="242.65pt,47.15pt" o:gfxdata="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" strokeweight=".5pt">
                 <v:stroke joinstyle="miter"/>
               </v:line>
             </w:pict>
@@ -2088,7 +2088,7 @@
           </mc:Choice>
           <mc:Fallback>
             <w:pict>
-              <v:line w14:anchorId="16BDBB3F" id="Connecteur droit 27" o:spid="_x0000_s1026" style="position:absolute;z-index:-251651584;visibility:visible;mso-wrap-style:square;mso-width-percent:0;mso-height-percent:0;mso-wrap-distance-left:9pt;mso-wrap-distance-top:0;mso-wrap-distance-right:9pt;mso-wrap-distance-bottom:0;mso-position-horizontal:absolute;mso-position-horizontal-relative:text;mso-position-vertical:absolute;mso-position-vertical-relative:text;mso-width-percent:0;mso-height-percent:0;mso-width-relative:margin;mso-height-relative:margin" from="245.65pt,19.45pt" to="439.15pt,87.95pt" o:gfxdata="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" strokeweight=".5pt">
+              <v:line w14:anchorId="7D58A86A" id="Connecteur droit 27" o:spid="_x0000_s1026" style="position:absolute;z-index:-251651584;visibility:visible;mso-wrap-style:square;mso-width-percent:0;mso-height-percent:0;mso-wrap-distance-left:9pt;mso-wrap-distance-top:0;mso-wrap-distance-right:9pt;mso-wrap-distance-bottom:0;mso-position-horizontal:absolute;mso-position-horizontal-relative:text;mso-position-vertical:absolute;mso-position-vertical-relative:text;mso-width-percent:0;mso-height-percent:0;mso-width-relative:margin;mso-height-relative:margin" from="245.65pt,19.45pt" to="439.15pt,87.95pt" o:gfxdata="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" strokeweight=".5pt">
                 <v:stroke joinstyle="miter"/>
               </v:line>
             </w:pict>
@@ -2162,7 +2162,7 @@
           </mc:Choice>
           <mc:Fallback>
             <w:pict>
-              <v:line w14:anchorId="70668DDC" id="Connecteur droit 26" o:spid="_x0000_s1026" style="position:absolute;z-index:-251652608;visibility:visible;mso-wrap-style:square;mso-width-percent:0;mso-height-percent:0;mso-wrap-distance-left:9pt;mso-wrap-distance-top:0;mso-wrap-distance-right:9pt;mso-wrap-distance-bottom:0;mso-position-horizontal:absolute;mso-position-horizontal-relative:text;mso-position-vertical:absolute;mso-position-vertical-relative:text;mso-width-percent:0;mso-height-percent:0;mso-width-relative:margin;mso-height-relative:margin" from="340.65pt,19.45pt" to="439.65pt,88.45pt" o:gfxdata="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" strokeweight=".5pt">
+              <v:line w14:anchorId="0F941896" id="Connecteur droit 26" o:spid="_x0000_s1026" style="position:absolute;z-index:-251652608;visibility:visible;mso-wrap-style:square;mso-width-percent:0;mso-height-percent:0;mso-wrap-distance-left:9pt;mso-wrap-distance-top:0;mso-wrap-distance-right:9pt;mso-wrap-distance-bottom:0;mso-position-horizontal:absolute;mso-position-horizontal-relative:text;mso-position-vertical:absolute;mso-position-vertical-relative:text;mso-width-percent:0;mso-height-percent:0;mso-width-relative:margin;mso-height-relative:margin" from="340.65pt,19.45pt" to="439.65pt,88.45pt" o:gfxdata="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" strokeweight=".5pt">
                 <v:stroke joinstyle="miter"/>
               </v:line>
             </w:pict>
@@ -2236,7 +2236,7 @@
           </mc:Choice>
           <mc:Fallback>
             <w:pict>
-              <v:line w14:anchorId="0B04A972" id="Connecteur droit 25" o:spid="_x0000_s1026" style="position:absolute;flip:x;z-index:-251654656;visibility:visible;mso-wrap-style:square;mso-width-percent:0;mso-height-percent:0;mso-wrap-distance-left:9pt;mso-wrap-distance-top:0;mso-wrap-distance-right:9pt;mso-wrap-distance-bottom:0;mso-position-horizontal:absolute;mso-position-horizontal-relative:text;mso-position-vertical:absolute;mso-position-vertical-relative:text;mso-width-percent:0;mso-height-percent:0;mso-width-relative:margin;mso-height-relative:margin" from="439.15pt,18.45pt" to="439.15pt,91.1pt" o:gfxdata="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" strokeweight=".5pt">
+              <v:line w14:anchorId="2C4B55B7" id="Connecteur droit 25" o:spid="_x0000_s1026" style="position:absolute;flip:x;z-index:-251654656;visibility:visible;mso-wrap-style:square;mso-width-percent:0;mso-height-percent:0;mso-wrap-distance-left:9pt;mso-wrap-distance-top:0;mso-wrap-distance-right:9pt;mso-wrap-distance-bottom:0;mso-position-horizontal:absolute;mso-position-horizontal-relative:text;mso-position-vertical:absolute;mso-position-vertical-relative:text;mso-width-percent:0;mso-height-percent:0;mso-width-relative:margin;mso-height-relative:margin" from="439.15pt,18.45pt" to="439.15pt,91.1pt" o:gfxdata="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" strokeweight=".5pt">
                 <v:stroke joinstyle="miter"/>
               </v:line>
             </w:pict>
@@ -2642,7 +2642,7 @@
           </mc:Choice>
           <mc:Fallback>
             <w:pict>
-              <v:line w14:anchorId="0F3BF320" id="Connecteur droit 18" o:spid="_x0000_s1026" style="position:absolute;flip:x;z-index:-251667968;visibility:visible;mso-wrap-style:square;mso-width-percent:0;mso-height-percent:0;mso-wrap-distance-left:9pt;mso-wrap-distance-top:0;mso-wrap-distance-right:9pt;mso-wrap-distance-bottom:0;mso-position-horizontal:absolute;mso-position-horizontal-relative:text;mso-position-vertical:absolute;mso-position-vertical-relative:text;mso-width-percent:0;mso-height-percent:0;mso-width-relative:margin;mso-height-relative:margin" from="-141.75pt,20.05pt" to="-78.5pt,92.05pt" o:gfxdata="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" strokeweight=".5pt">
+              <v:line w14:anchorId="6EB07144" id="Connecteur droit 18" o:spid="_x0000_s1026" style="position:absolute;flip:x;z-index:-251667968;visibility:visible;mso-wrap-style:square;mso-width-percent:0;mso-height-percent:0;mso-wrap-distance-left:9pt;mso-wrap-distance-top:0;mso-wrap-distance-right:9pt;mso-wrap-distance-bottom:0;mso-position-horizontal:absolute;mso-position-horizontal-relative:text;mso-position-vertical:absolute;mso-position-vertical-relative:text;mso-width-percent:0;mso-height-percent:0;mso-width-relative:margin;mso-height-relative:margin" from="-141.75pt,20.05pt" to="-78.5pt,92.05pt" o:gfxdata="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" strokeweight=".5pt">
                 <v:stroke joinstyle="miter"/>
               </v:line>
             </w:pict>
@@ -2716,7 +2716,7 @@
           </mc:Choice>
           <mc:Fallback>
             <w:pict>
-              <v:line w14:anchorId="18CB0F1F" id="Connecteur droit 17" o:spid="_x0000_s1026" style="position:absolute;z-index:-251668992;visibility:visible;mso-wrap-style:square;mso-width-percent:0;mso-height-percent:0;mso-wrap-distance-left:9pt;mso-wrap-distance-top:0;mso-wrap-distance-right:9pt;mso-wrap-distance-bottom:0;mso-position-horizontal:absolute;mso-position-horizontal-relative:text;mso-position-vertical:absolute;mso-position-vertical-relative:text;mso-width-percent:0;mso-height-percent:0;mso-width-relative:margin;mso-height-relative:margin" from="-143pt,17.8pt" to="-143pt,93pt" o:gfxdata="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" strokeweight=".5pt">
+              <v:line w14:anchorId="639FAA3A" id="Connecteur droit 17" o:spid="_x0000_s1026" style="position:absolute;z-index:-251668992;visibility:visible;mso-wrap-style:square;mso-width-percent:0;mso-height-percent:0;mso-wrap-distance-left:9pt;mso-wrap-distance-top:0;mso-wrap-distance-right:9pt;mso-wrap-distance-bottom:0;mso-position-horizontal:absolute;mso-position-horizontal-relative:text;mso-position-vertical:absolute;mso-position-vertical-relative:text;mso-width-percent:0;mso-height-percent:0;mso-width-relative:margin;mso-height-relative:margin" from="-143pt,17.8pt" to="-143pt,93pt" o:gfxdata="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" strokeweight=".5pt">
                 <v:stroke joinstyle="miter"/>
               </v:line>
             </w:pict>
@@ -2795,7 +2795,7 @@
           </mc:Choice>
           <mc:Fallback>
             <w:pict>
-              <v:line w14:anchorId="7D42BD65" id="Connecteur droit 19" o:spid="_x0000_s1026" style="position:absolute;z-index:-251666944;visibility:visible;mso-wrap-style:square;mso-width-percent:0;mso-height-percent:0;mso-wrap-distance-left:9pt;mso-wrap-distance-top:0;mso-wrap-distance-right:9pt;mso-wrap-distance-bottom:0;mso-position-horizontal:absolute;mso-position-horizontal-relative:text;mso-position-vertical:absolute;mso-position-vertical-relative:text;mso-width-percent:0;mso-height-percent:0;mso-width-relative:margin;mso-height-relative:margin" from="261.85pt,.7pt" to="261.85pt,75.9pt" o:gfxdata="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" strokeweight=".5pt">
+              <v:line w14:anchorId="42819251" id="Connecteur droit 19" o:spid="_x0000_s1026" style="position:absolute;z-index:-251666944;visibility:visible;mso-wrap-style:square;mso-width-percent:0;mso-height-percent:0;mso-wrap-distance-left:9pt;mso-wrap-distance-top:0;mso-wrap-distance-right:9pt;mso-wrap-distance-bottom:0;mso-position-horizontal:absolute;mso-position-horizontal-relative:text;mso-position-vertical:absolute;mso-position-vertical-relative:text;mso-width-percent:0;mso-height-percent:0;mso-width-relative:margin;mso-height-relative:margin" from="261.85pt,.7pt" to="261.85pt,75.9pt" o:gfxdata="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" strokeweight=".5pt">
                 <v:stroke joinstyle="miter"/>
               </v:line>
             </w:pict>
@@ -2884,7 +2884,7 @@
           </mc:Choice>
           <mc:Fallback>
             <w:pict>
-              <v:line w14:anchorId="24D1DCF0" id="Connecteur droit 12" o:spid="_x0000_s1026" style="position:absolute;z-index:-251675136;visibility:visible;mso-wrap-style:square;mso-width-percent:0;mso-height-percent:0;mso-wrap-distance-left:9pt;mso-wrap-distance-top:0;mso-wrap-distance-right:9pt;mso-wrap-distance-bottom:0;mso-position-horizontal:absolute;mso-position-horizontal-relative:text;mso-position-vertical:absolute;mso-position-vertical-relative:text;mso-width-percent:0;mso-height-percent:0;mso-width-relative:margin;mso-height-relative:margin" from="-10.75pt,25.45pt" to="105.3pt,38.35pt" o:gfxdata="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" strokeweight=".5pt">
+              <v:line w14:anchorId="3481B5B3" id="Connecteur droit 12" o:spid="_x0000_s1026" style="position:absolute;z-index:-251675136;visibility:visible;mso-wrap-style:square;mso-width-percent:0;mso-height-percent:0;mso-wrap-distance-left:9pt;mso-wrap-distance-top:0;mso-wrap-distance-right:9pt;mso-wrap-distance-bottom:0;mso-position-horizontal:absolute;mso-position-horizontal-relative:text;mso-position-vertical:absolute;mso-position-vertical-relative:text;mso-width-percent:0;mso-height-percent:0;mso-width-relative:margin;mso-height-relative:margin" from="-10.75pt,25.45pt" to="105.3pt,38.35pt" o:gfxdata="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" strokeweight=".5pt">
                 <v:stroke joinstyle="miter"/>
               </v:line>
             </w:pict>
@@ -2958,7 +2958,7 @@
           </mc:Choice>
           <mc:Fallback>
             <w:pict>
-              <v:line w14:anchorId="2B9A121F" id="Connecteur droit 13" o:spid="_x0000_s1026" style="position:absolute;flip:y;z-index:251643392;visibility:visible;mso-wrap-style:square;mso-width-percent:0;mso-height-percent:0;mso-wrap-distance-left:9pt;mso-wrap-distance-top:0;mso-wrap-distance-right:9pt;mso-wrap-distance-bottom:0;mso-position-horizontal:absolute;mso-position-horizontal-relative:text;mso-position-vertical:absolute;mso-position-vertical-relative:text;mso-width-percent:0;mso-height-percent:0;mso-width-relative:margin;mso-height-relative:margin" from="178.4pt,27.6pt" to="316.5pt,37.75pt" o:gfxdata="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" strokeweight=".5pt">
+              <v:line w14:anchorId="3B807B45" id="Connecteur droit 13" o:spid="_x0000_s1026" style="position:absolute;flip:y;z-index:251643392;visibility:visible;mso-wrap-style:square;mso-width-percent:0;mso-height-percent:0;mso-wrap-distance-left:9pt;mso-wrap-distance-top:0;mso-wrap-distance-right:9pt;mso-wrap-distance-bottom:0;mso-position-horizontal:absolute;mso-position-horizontal-relative:text;mso-position-vertical:absolute;mso-position-vertical-relative:text;mso-width-percent:0;mso-height-percent:0;mso-width-relative:margin;mso-height-relative:margin" from="178.4pt,27.6pt" to="316.5pt,37.75pt" o:gfxdata="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" strokeweight=".5pt">
                 <v:stroke joinstyle="miter"/>
               </v:line>
             </w:pict>
@@ -3580,6 +3580,161 @@
     <w:p>
       <w:pPr>
         <w:ind w:left="-180"/>
+        <w:rPr>
+          <w:b/>
+          <w:sz w:val="30"/>
+          <w:szCs w:val="30"/>
+          <w:u w:val="single"/>
+        </w:rPr>
+      </w:pPr>
+      <w:r>
+        <w:rPr>
+          <w:b/>
+          <w:sz w:val="30"/>
+          <w:szCs w:val="30"/>
+          <w:u w:val="single"/>
+        </w:rPr>
+        <w:t>Module 1</w:t>
+      </w:r>
+    </w:p>
+    <w:p>
+      <w:pPr>
+        <w:ind w:left="-180"/>
+        <w:jc w:val="center"/>
+        <w:rPr>
+          <w:b/>
+          <w:sz w:val="30"/>
+          <w:szCs w:val="30"/>
+          <w:u w:val="single"/>
+        </w:rPr>
+      </w:pPr>
+      <w:r>
+        <w:rPr>
+          <w:noProof/>
+        </w:rPr>
+        <w:drawing>
+          <wp:inline distT="0" distB="0" distL="0" distR="0" wp14:anchorId="331EA0F7" wp14:editId="3911F122">
+            <wp:extent cx="5760720" cy="3664585"/>
+            <wp:effectExtent l="0" t="0" r="0" b="0"/>
+            <wp:docPr id="193" name="Image 193"/>
+            <wp:cNvGraphicFramePr>
+              <a:graphicFrameLocks xmlns:a="http://schemas.openxmlformats.org/drawingml/2006/main" noChangeAspect="1"/>
+            </wp:cNvGraphicFramePr>
+            <a:graphic xmlns:a="http://schemas.openxmlformats.org/drawingml/2006/main">
+              <a:graphicData uri="http://schemas.openxmlformats.org/drawingml/2006/picture">
+                <pic:pic xmlns:pic="http://schemas.openxmlformats.org/drawingml/2006/picture">
+                  <pic:nvPicPr>
+                    <pic:cNvPr id="1" name=""/>
+                    <pic:cNvPicPr/>
+                  </pic:nvPicPr>
+                  <pic:blipFill>
+                    <a:blip r:embed="rId8"/>
+                    <a:stretch>
+                      <a:fillRect/>
+                    </a:stretch>
+                  </pic:blipFill>
+                  <pic:spPr>
+                    <a:xfrm>
+                      <a:off x="0" y="0"/>
+                      <a:ext cx="5760720" cy="3664585"/>
+                    </a:xfrm>
+                    <a:prstGeom prst="rect">
+                      <a:avLst/>
+                    </a:prstGeom>
+                  </pic:spPr>
+                </pic:pic>
+              </a:graphicData>
+            </a:graphic>
+          </wp:inline>
+        </w:drawing>
+      </w:r>
+    </w:p>
+    <w:p>
+      <w:pPr>
+        <w:ind w:left="-180"/>
+        <w:rPr>
+          <w:b/>
+          <w:sz w:val="30"/>
+          <w:szCs w:val="30"/>
+          <w:u w:val="single"/>
+        </w:rPr>
+      </w:pPr>
+    </w:p>
+    <w:p>
+      <w:pPr>
+        <w:ind w:left="-180"/>
+        <w:rPr>
+          <w:b/>
+          <w:sz w:val="30"/>
+          <w:szCs w:val="30"/>
+          <w:u w:val="single"/>
+        </w:rPr>
+      </w:pPr>
+    </w:p>
+    <w:p>
+      <w:pPr>
+        <w:ind w:left="-180"/>
+        <w:rPr>
+          <w:b/>
+          <w:sz w:val="30"/>
+          <w:szCs w:val="30"/>
+          <w:u w:val="single"/>
+        </w:rPr>
+      </w:pPr>
+    </w:p>
+    <w:p>
+      <w:pPr>
+        <w:ind w:left="-180"/>
+        <w:rPr>
+          <w:b/>
+          <w:sz w:val="30"/>
+          <w:szCs w:val="30"/>
+          <w:u w:val="single"/>
+        </w:rPr>
+      </w:pPr>
+    </w:p>
+    <w:p>
+      <w:pPr>
+        <w:ind w:left="-180"/>
+        <w:rPr>
+          <w:b/>
+          <w:sz w:val="30"/>
+          <w:szCs w:val="30"/>
+          <w:u w:val="single"/>
+        </w:rPr>
+      </w:pPr>
+    </w:p>
+    <w:p>
+      <w:pPr>
+        <w:ind w:left="-180"/>
+        <w:rPr>
+          <w:b/>
+          <w:sz w:val="30"/>
+          <w:szCs w:val="30"/>
+          <w:u w:val="single"/>
+        </w:rPr>
+      </w:pPr>
+    </w:p>
+    <w:p>
+      <w:pPr>
+        <w:ind w:left="-180"/>
+        <w:rPr>
+          <w:b/>
+          <w:sz w:val="30"/>
+          <w:szCs w:val="30"/>
+          <w:u w:val="single"/>
+        </w:rPr>
+      </w:pPr>
+    </w:p>
+    <w:p>
+      <w:pPr>
+        <w:ind w:left="-180"/>
+        <w:rPr>
+          <w:b/>
+          <w:sz w:val="30"/>
+          <w:szCs w:val="30"/>
+          <w:u w:val="single"/>
+        </w:rPr>
       </w:pPr>
     </w:p>
     <w:p>
@@ -3640,7 +3795,7 @@
                     <pic:cNvPicPr/>
                   </pic:nvPicPr>
                   <pic:blipFill rotWithShape="1">
-                    <a:blip r:embed="rId8"/>
+                    <a:blip r:embed="rId9"/>
                     <a:srcRect l="16644" t="30375" r="18099" b="23183"/>
                     <a:stretch/>
                   </pic:blipFill>
@@ -3798,7 +3953,7 @@
           </mc:Choice>
           <mc:Fallback>
             <w:pict>
-              <v:rect w14:anchorId="617B7529" id="Rectangle 8" o:spid="_x0000_s1026" style="position:absolute;margin-left:133.65pt;margin-top:9.65pt;width:185pt;height:166.5pt;z-index:251637248;visibility:visible;mso-wrap-style:square;mso-wrap-distance-left:9pt;mso-wrap-distance-top:0;mso-wrap-distance-right:9pt;mso-wrap-distance-bottom:0;mso-position-horizontal:absolute;mso-position-horizontal-relative:text;mso-position-vertical:absolute;mso-position-vertical-relative:text;v-text-anchor:middle" o:gfxdata="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" filled="f" strokeweight="1pt"/>
+              <v:rect w14:anchorId="18E3BE33" id="Rectangle 8" o:spid="_x0000_s1026" style="position:absolute;margin-left:133.65pt;margin-top:9.65pt;width:185pt;height:166.5pt;z-index:251637248;visibility:visible;mso-wrap-style:square;mso-wrap-distance-left:9pt;mso-wrap-distance-top:0;mso-wrap-distance-right:9pt;mso-wrap-distance-bottom:0;mso-position-horizontal:absolute;mso-position-horizontal-relative:text;mso-position-vertical:absolute;mso-position-vertical-relative:text;v-text-anchor:middle" o:gfxdata="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" filled="f" strokeweight="1pt"/>
             </w:pict>
           </mc:Fallback>
         </mc:AlternateContent>
@@ -3853,7 +4008,7 @@
                     <pic:cNvPicPr/>
                   </pic:nvPicPr>
                   <pic:blipFill rotWithShape="1">
-                    <a:blip r:embed="rId9"/>
+                    <a:blip r:embed="rId10"/>
                     <a:srcRect l="14771" t="20061" r="75970" b="65147"/>
                     <a:stretch/>
                   </pic:blipFill>
@@ -3880,6 +4035,66 @@
           </wp:inline>
         </w:drawing>
       </w:r>
+    </w:p>
+    <w:p>
+      <w:pPr>
+        <w:ind w:left="-180"/>
+        <w:jc w:val="center"/>
+        <w:rPr>
+          <w:b/>
+          <w:u w:val="single"/>
+        </w:rPr>
+      </w:pPr>
+    </w:p>
+    <w:p>
+      <w:pPr>
+        <w:ind w:left="-180"/>
+        <w:jc w:val="center"/>
+        <w:rPr>
+          <w:b/>
+          <w:u w:val="single"/>
+        </w:rPr>
+      </w:pPr>
+    </w:p>
+    <w:p>
+      <w:pPr>
+        <w:ind w:left="-180"/>
+        <w:jc w:val="center"/>
+        <w:rPr>
+          <w:b/>
+          <w:u w:val="single"/>
+        </w:rPr>
+      </w:pPr>
+    </w:p>
+    <w:p>
+      <w:pPr>
+        <w:ind w:left="-180"/>
+        <w:jc w:val="center"/>
+        <w:rPr>
+          <w:b/>
+          <w:u w:val="single"/>
+        </w:rPr>
+      </w:pPr>
+    </w:p>
+    <w:p>
+      <w:pPr>
+        <w:ind w:left="-180"/>
+        <w:jc w:val="center"/>
+        <w:rPr>
+          <w:b/>
+          <w:u w:val="single"/>
+        </w:rPr>
+      </w:pPr>
+    </w:p>
+    <w:p>
+      <w:pPr>
+        <w:ind w:left="-180"/>
+        <w:jc w:val="center"/>
+        <w:rPr>
+          <w:b/>
+          <w:u w:val="single"/>
+        </w:rPr>
+      </w:pPr>
     </w:p>
     <w:p>
       <w:pPr>
@@ -4004,7 +4219,7 @@
           </mc:Choice>
           <mc:Fallback>
             <w:pict>
-              <v:shape w14:anchorId="2B41F859" id="Connecteur droit avec flèche 40" o:spid="_x0000_s1026" type="#_x0000_t32" style="position:absolute;margin-left:120.65pt;margin-top:19.85pt;width:83.5pt;height:49pt;flip:x;z-index:251646464;visibility:visible;mso-wrap-style:square;mso-width-percent:0;mso-height-percent:0;mso-wrap-distance-left:9pt;mso-wrap-distance-top:0;mso-wrap-distance-right:9pt;mso-wrap-distance-bottom:0;mso-position-horizontal:absolute;mso-position-horizontal-relative:text;mso-position-vertical:absolute;mso-position-vertical-relative:text;mso-width-percent:0;mso-height-percent:0;mso-width-relative:margin;mso-height-relative:margin" o:gfxdata="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" strokeweight=".5pt">
+              <v:shape w14:anchorId="1230818B" id="Connecteur droit avec flèche 40" o:spid="_x0000_s1026" type="#_x0000_t32" style="position:absolute;margin-left:120.65pt;margin-top:19.85pt;width:83.5pt;height:49pt;flip:x;z-index:251646464;visibility:visible;mso-wrap-style:square;mso-width-percent:0;mso-height-percent:0;mso-wrap-distance-left:9pt;mso-wrap-distance-top:0;mso-wrap-distance-right:9pt;mso-wrap-distance-bottom:0;mso-position-horizontal:absolute;mso-position-horizontal-relative:text;mso-position-vertical:absolute;mso-position-vertical-relative:text;mso-width-percent:0;mso-height-percent:0;mso-width-relative:margin;mso-height-relative:margin" o:gfxdata="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" strokeweight=".5pt">
                 <v:stroke endarrow="block" joinstyle="miter"/>
               </v:shape>
             </w:pict>
@@ -4081,7 +4296,7 @@
           </mc:Choice>
           <mc:Fallback>
             <w:pict>
-              <v:shape w14:anchorId="5FD91FA0" id="Connecteur droit avec flèche 34" o:spid="_x0000_s1026" type="#_x0000_t32" style="position:absolute;margin-left:261.65pt;margin-top:19.85pt;width:82.5pt;height:49.5pt;z-index:251635200;visibility:visible;mso-wrap-style:square;mso-width-percent:0;mso-height-percent:0;mso-wrap-distance-left:9pt;mso-wrap-distance-top:0;mso-wrap-distance-right:9pt;mso-wrap-distance-bottom:0;mso-position-horizontal:absolute;mso-position-horizontal-relative:text;mso-position-vertical:absolute;mso-position-vertical-relative:text;mso-width-percent:0;mso-height-percent:0;mso-width-relative:margin;mso-height-relative:margin" o:gfxdata="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" strokeweight=".5pt">
+              <v:shape w14:anchorId="6D4B06FE" id="Connecteur droit avec flèche 34" o:spid="_x0000_s1026" type="#_x0000_t32" style="position:absolute;margin-left:261.65pt;margin-top:19.85pt;width:82.5pt;height:49.5pt;z-index:251635200;visibility:visible;mso-wrap-style:square;mso-width-percent:0;mso-height-percent:0;mso-wrap-distance-left:9pt;mso-wrap-distance-top:0;mso-wrap-distance-right:9pt;mso-wrap-distance-bottom:0;mso-position-horizontal:absolute;mso-position-horizontal-relative:text;mso-position-vertical:absolute;mso-position-vertical-relative:text;mso-width-percent:0;mso-height-percent:0;mso-width-relative:margin;mso-height-relative:margin" o:gfxdata="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" strokeweight=".5pt">
                 <v:stroke endarrow="block" joinstyle="miter"/>
               </v:shape>
             </w:pict>
@@ -4520,7 +4735,7 @@
           </mc:Choice>
           <mc:Fallback>
             <w:pict>
-              <v:shape w14:anchorId="1C2DA1BF" id="Connecteur droit avec flèche 46" o:spid="_x0000_s1026" type="#_x0000_t32" style="position:absolute;margin-left:130.65pt;margin-top:4.95pt;width:67.5pt;height:64pt;z-index:251662848;visibility:visible;mso-wrap-style:square;mso-width-percent:0;mso-height-percent:0;mso-wrap-distance-left:9pt;mso-wrap-distance-top:0;mso-wrap-distance-right:9pt;mso-wrap-distance-bottom:0;mso-position-horizontal:absolute;mso-position-horizontal-relative:text;mso-position-vertical:absolute;mso-position-vertical-relative:text;mso-width-percent:0;mso-height-percent:0;mso-width-relative:margin;mso-height-relative:margin" o:gfxdata="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" strokeweight=".5pt">
+              <v:shape w14:anchorId="26024BE9" id="Connecteur droit avec flèche 46" o:spid="_x0000_s1026" type="#_x0000_t32" style="position:absolute;margin-left:130.65pt;margin-top:4.95pt;width:67.5pt;height:64pt;z-index:251662848;visibility:visible;mso-wrap-style:square;mso-width-percent:0;mso-height-percent:0;mso-wrap-distance-left:9pt;mso-wrap-distance-top:0;mso-wrap-distance-right:9pt;mso-wrap-distance-bottom:0;mso-position-horizontal:absolute;mso-position-horizontal-relative:text;mso-position-vertical:absolute;mso-position-vertical-relative:text;mso-width-percent:0;mso-height-percent:0;mso-width-relative:margin;mso-height-relative:margin" o:gfxdata="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" strokeweight=".5pt">
                 <v:stroke endarrow="block" joinstyle="miter"/>
               </v:shape>
             </w:pict>
@@ -4597,7 +4812,7 @@
           </mc:Choice>
           <mc:Fallback>
             <w:pict>
-              <v:shape w14:anchorId="020A278F" id="Connecteur droit avec flèche 41" o:spid="_x0000_s1026" type="#_x0000_t32" style="position:absolute;margin-left:38.15pt;margin-top:5.95pt;width:59pt;height:64pt;flip:x;z-index:251651584;visibility:visible;mso-wrap-style:square;mso-width-percent:0;mso-height-percent:0;mso-wrap-distance-left:9pt;mso-wrap-distance-top:0;mso-wrap-distance-right:9pt;mso-wrap-distance-bottom:0;mso-position-horizontal:absolute;mso-position-horizontal-relative:text;mso-position-vertical:absolute;mso-position-vertical-relative:text;mso-width-percent:0;mso-height-percent:0;mso-width-relative:margin;mso-height-relative:margin" o:gfxdata="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" strokeweight=".5pt">
+              <v:shape w14:anchorId="27057E98" id="Connecteur droit avec flèche 41" o:spid="_x0000_s1026" type="#_x0000_t32" style="position:absolute;margin-left:38.15pt;margin-top:5.95pt;width:59pt;height:64pt;flip:x;z-index:251651584;visibility:visible;mso-wrap-style:square;mso-width-percent:0;mso-height-percent:0;mso-wrap-distance-left:9pt;mso-wrap-distance-top:0;mso-wrap-distance-right:9pt;mso-wrap-distance-bottom:0;mso-position-horizontal:absolute;mso-position-horizontal-relative:text;mso-position-vertical:absolute;mso-position-vertical-relative:text;mso-width-percent:0;mso-height-percent:0;mso-width-relative:margin;mso-height-relative:margin" o:gfxdata="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" strokeweight=".5pt">
                 <v:stroke endarrow="block" joinstyle="miter"/>
               </v:shape>
             </w:pict>
@@ -4918,7 +5133,7 @@
           </mc:Choice>
           <mc:Fallback>
             <w:pict>
-              <v:shape w14:anchorId="3621DE9D" id="Connecteur droit avec flèche 55" o:spid="_x0000_s1026" type="#_x0000_t32" style="position:absolute;margin-left:121.5pt;margin-top:5.55pt;width:54pt;height:63.5pt;z-index:251671040;visibility:visible;mso-wrap-style:square;mso-width-percent:0;mso-height-percent:0;mso-wrap-distance-left:9pt;mso-wrap-distance-top:0;mso-wrap-distance-right:9pt;mso-wrap-distance-bottom:0;mso-position-horizontal:absolute;mso-position-horizontal-relative:text;mso-position-vertical:absolute;mso-position-vertical-relative:text;mso-width-percent:0;mso-height-percent:0;mso-width-relative:margin;mso-height-relative:margin" o:gfxdata="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" strokeweight=".5pt">
+              <v:shape w14:anchorId="4219B3E5" id="Connecteur droit avec flèche 55" o:spid="_x0000_s1026" type="#_x0000_t32" style="position:absolute;margin-left:121.5pt;margin-top:5.55pt;width:54pt;height:63.5pt;z-index:251671040;visibility:visible;mso-wrap-style:square;mso-width-percent:0;mso-height-percent:0;mso-wrap-distance-left:9pt;mso-wrap-distance-top:0;mso-wrap-distance-right:9pt;mso-wrap-distance-bottom:0;mso-position-horizontal:absolute;mso-position-horizontal-relative:text;mso-position-vertical:absolute;mso-position-vertical-relative:text;mso-width-percent:0;mso-height-percent:0;mso-width-relative:margin;mso-height-relative:margin" o:gfxdata="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" strokeweight=".5pt">
                 <v:stroke endarrow="block" joinstyle="miter"/>
               </v:shape>
             </w:pict>
@@ -4995,7 +5210,7 @@
           </mc:Choice>
           <mc:Fallback>
             <w:pict>
-              <v:shape w14:anchorId="09F78819" id="Connecteur droit avec flèche 53" o:spid="_x0000_s1026" type="#_x0000_t32" style="position:absolute;margin-left:40pt;margin-top:5.65pt;width:59pt;height:64pt;flip:x;z-index:251668992;visibility:visible;mso-wrap-style:square;mso-width-percent:0;mso-height-percent:0;mso-wrap-distance-left:9pt;mso-wrap-distance-top:0;mso-wrap-distance-right:9pt;mso-wrap-distance-bottom:0;mso-position-horizontal:absolute;mso-position-horizontal-relative:text;mso-position-vertical:absolute;mso-position-vertical-relative:text;mso-width-percent:0;mso-height-percent:0;mso-width-relative:margin;mso-height-relative:margin" o:gfxdata="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" strokeweight=".5pt">
+              <v:shape w14:anchorId="1297730B" id="Connecteur droit avec flèche 53" o:spid="_x0000_s1026" type="#_x0000_t32" style="position:absolute;margin-left:40pt;margin-top:5.65pt;width:59pt;height:64pt;flip:x;z-index:251668992;visibility:visible;mso-wrap-style:square;mso-width-percent:0;mso-height-percent:0;mso-wrap-distance-left:9pt;mso-wrap-distance-top:0;mso-wrap-distance-right:9pt;mso-wrap-distance-bottom:0;mso-position-horizontal:absolute;mso-position-horizontal-relative:text;mso-position-vertical:absolute;mso-position-vertical-relative:text;mso-width-percent:0;mso-height-percent:0;mso-width-relative:margin;mso-height-relative:margin" o:gfxdata="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" strokeweight=".5pt">
                 <v:stroke endarrow="block" joinstyle="miter"/>
               </v:shape>
             </w:pict>
@@ -5571,10 +5786,10 @@
         <w:tabs>
           <w:tab w:val="left" w:pos="180"/>
         </w:tabs>
-        <w:rPr>
-          <w:b/>
-        </w:rPr>
-      </w:pPr>
+      </w:pPr>
+      <w:r>
+        <w:t>(Voir schéma_électronique.docx)</w:t>
+      </w:r>
     </w:p>
     <w:p>
       <w:pPr>
@@ -5595,7 +5810,7 @@
           <w:szCs w:val="30"/>
           <w:u w:val="single"/>
         </w:rPr>
-        <w:t>Schéma électroniques module 2</w:t>
+        <w:t>Schéma électroniques module 1</w:t>
       </w:r>
     </w:p>
     <w:p>
@@ -5612,6 +5827,99 @@
           <w:u w:val="single"/>
         </w:rPr>
         <w:t>Vue schématique</w:t>
+      </w:r>
+    </w:p>
+    <w:p>
+      <w:pPr>
+        <w:tabs>
+          <w:tab w:val="left" w:pos="180"/>
+        </w:tabs>
+        <w:rPr>
+          <w:noProof/>
+        </w:rPr>
+      </w:pPr>
+    </w:p>
+    <w:p>
+      <w:pPr>
+        <w:tabs>
+          <w:tab w:val="left" w:pos="180"/>
+        </w:tabs>
+        <w:rPr>
+          <w:b/>
+        </w:rPr>
+      </w:pPr>
+      <w:r>
+        <w:rPr>
+          <w:noProof/>
+        </w:rPr>
+        <w:drawing>
+          <wp:inline distT="0" distB="0" distL="0" distR="0" wp14:anchorId="58D383E8" wp14:editId="7CD731FB">
+            <wp:extent cx="6592030" cy="2552700"/>
+            <wp:effectExtent l="0" t="0" r="0" b="0"/>
+            <wp:docPr id="60" name="Image 60"/>
+            <wp:cNvGraphicFramePr>
+              <a:graphicFrameLocks xmlns:a="http://schemas.openxmlformats.org/drawingml/2006/main" noChangeAspect="1"/>
+            </wp:cNvGraphicFramePr>
+            <a:graphic xmlns:a="http://schemas.openxmlformats.org/drawingml/2006/main">
+              <a:graphicData uri="http://schemas.openxmlformats.org/drawingml/2006/picture">
+                <pic:pic xmlns:pic="http://schemas.openxmlformats.org/drawingml/2006/picture">
+                  <pic:nvPicPr>
+                    <pic:cNvPr id="1" name=""/>
+                    <pic:cNvPicPr/>
+                  </pic:nvPicPr>
+                  <pic:blipFill rotWithShape="1">
+                    <a:blip r:embed="rId11"/>
+                    <a:srcRect l="11243" t="29787" r="14463" b="19067"/>
+                    <a:stretch/>
+                  </pic:blipFill>
+                  <pic:spPr bwMode="auto">
+                    <a:xfrm>
+                      <a:off x="0" y="0"/>
+                      <a:ext cx="6596100" cy="2554276"/>
+                    </a:xfrm>
+                    <a:prstGeom prst="rect">
+                      <a:avLst/>
+                    </a:prstGeom>
+                    <a:ln>
+                      <a:noFill/>
+                    </a:ln>
+                    <a:extLst>
+                      <a:ext uri="{53640926-AAD7-44D8-BBD7-CCE9431645EC}">
+                        <a14:shadowObscured xmlns:a14="http://schemas.microsoft.com/office/drawing/2010/main"/>
+                      </a:ext>
+                    </a:extLst>
+                  </pic:spPr>
+                </pic:pic>
+              </a:graphicData>
+            </a:graphic>
+          </wp:inline>
+        </w:drawing>
+      </w:r>
+    </w:p>
+    <w:p>
+      <w:pPr>
+        <w:tabs>
+          <w:tab w:val="left" w:pos="180"/>
+        </w:tabs>
+        <w:rPr>
+          <w:u w:val="single"/>
+        </w:rPr>
+      </w:pPr>
+    </w:p>
+    <w:p>
+      <w:pPr>
+        <w:tabs>
+          <w:tab w:val="left" w:pos="180"/>
+        </w:tabs>
+        <w:rPr>
+          <w:u w:val="single"/>
+        </w:rPr>
+      </w:pPr>
+      <w:r>
+        <w:rPr>
+          <w:u w:val="single"/>
+        </w:rPr>
+        <w:t>Vue platine</w:t>
       </w:r>
     </w:p>
     <w:p>
@@ -5626,15 +5934,93 @@
           <w:u w:val="single"/>
         </w:rPr>
       </w:pPr>
+    </w:p>
+    <w:p>
+      <w:pPr>
+        <w:tabs>
+          <w:tab w:val="left" w:pos="180"/>
+        </w:tabs>
+        <w:rPr>
+          <w:b/>
+          <w:sz w:val="30"/>
+          <w:szCs w:val="30"/>
+          <w:u w:val="single"/>
+        </w:rPr>
+      </w:pPr>
+    </w:p>
+    <w:p>
+      <w:pPr>
+        <w:tabs>
+          <w:tab w:val="left" w:pos="180"/>
+        </w:tabs>
+        <w:rPr>
+          <w:b/>
+          <w:sz w:val="30"/>
+          <w:szCs w:val="30"/>
+          <w:u w:val="single"/>
+        </w:rPr>
+      </w:pPr>
+    </w:p>
+    <w:p>
+      <w:pPr>
+        <w:tabs>
+          <w:tab w:val="left" w:pos="180"/>
+        </w:tabs>
+        <w:rPr>
+          <w:b/>
+          <w:sz w:val="30"/>
+          <w:szCs w:val="30"/>
+          <w:u w:val="single"/>
+        </w:rPr>
+      </w:pPr>
+    </w:p>
+    <w:p>
+      <w:pPr>
+        <w:tabs>
+          <w:tab w:val="left" w:pos="180"/>
+        </w:tabs>
+        <w:rPr>
+          <w:b/>
+          <w:sz w:val="30"/>
+          <w:szCs w:val="30"/>
+          <w:u w:val="single"/>
+        </w:rPr>
+      </w:pPr>
+    </w:p>
+    <w:p>
+      <w:pPr>
+        <w:tabs>
+          <w:tab w:val="left" w:pos="180"/>
+        </w:tabs>
+        <w:rPr>
+          <w:b/>
+          <w:sz w:val="30"/>
+          <w:szCs w:val="30"/>
+          <w:u w:val="single"/>
+        </w:rPr>
+      </w:pPr>
+    </w:p>
+    <w:p>
+      <w:pPr>
+        <w:tabs>
+          <w:tab w:val="left" w:pos="180"/>
+        </w:tabs>
+        <w:rPr>
+          <w:b/>
+          <w:sz w:val="30"/>
+          <w:szCs w:val="30"/>
+          <w:u w:val="single"/>
+        </w:rPr>
+      </w:pPr>
       <w:r>
         <w:rPr>
           <w:noProof/>
         </w:rPr>
         <w:drawing>
-          <wp:inline distT="0" distB="0" distL="0" distR="0" wp14:anchorId="37D24851" wp14:editId="192D1F20">
+          <wp:inline distT="0" distB="0" distL="0" distR="0" wp14:anchorId="5C9FBF74" wp14:editId="737305C3">
             <wp:extent cx="5760720" cy="3240405"/>
             <wp:effectExtent l="0" t="0" r="0" b="0"/>
-            <wp:docPr id="50" name="Image 50"/>
+            <wp:docPr id="63" name="Image 63"/>
             <wp:cNvGraphicFramePr>
               <a:graphicFrameLocks xmlns:a="http://schemas.openxmlformats.org/drawingml/2006/main" noChangeAspect="1"/>
             </wp:cNvGraphicFramePr>
@@ -5646,7 +6032,7 @@
                     <pic:cNvPicPr/>
                   </pic:nvPicPr>
                   <pic:blipFill>
-                    <a:blip r:embed="rId10"/>
+                    <a:blip r:embed="rId12"/>
                     <a:stretch>
                       <a:fillRect/>
                     </a:stretch>
@@ -5673,6 +6059,9 @@
           <w:tab w:val="left" w:pos="180"/>
         </w:tabs>
         <w:rPr>
+          <w:b/>
+          <w:sz w:val="30"/>
+          <w:szCs w:val="30"/>
           <w:u w:val="single"/>
         </w:rPr>
       </w:pPr>
@@ -5683,9 +6072,21 @@
           <w:tab w:val="left" w:pos="180"/>
         </w:tabs>
         <w:rPr>
+          <w:b/>
+          <w:sz w:val="30"/>
+          <w:szCs w:val="30"/>
           <w:u w:val="single"/>
         </w:rPr>
       </w:pPr>
+      <w:r>
+        <w:rPr>
+          <w:b/>
+          <w:sz w:val="30"/>
+          <w:szCs w:val="30"/>
+          <w:u w:val="single"/>
+        </w:rPr>
+        <w:t>Schéma électroniques module 2</w:t>
+      </w:r>
     </w:p>
     <w:p>
       <w:pPr>
@@ -5696,6 +6097,12 @@
           <w:u w:val="single"/>
         </w:rPr>
       </w:pPr>
+      <w:r>
+        <w:rPr>
+          <w:u w:val="single"/>
+        </w:rPr>
+        <w:t>Vue schématique</w:t>
+      </w:r>
     </w:p>
     <w:p>
       <w:pPr>
@@ -5723,6 +6130,9 @@
           <w:tab w:val="left" w:pos="180"/>
         </w:tabs>
         <w:rPr>
+          <w:b/>
+          <w:sz w:val="30"/>
+          <w:szCs w:val="30"/>
           <w:u w:val="single"/>
         </w:rPr>
       </w:pPr>
@@ -5733,6 +6143,9 @@
           <w:tab w:val="left" w:pos="180"/>
         </w:tabs>
         <w:rPr>
+          <w:b/>
+          <w:sz w:val="30"/>
+          <w:szCs w:val="30"/>
           <w:u w:val="single"/>
         </w:rPr>
       </w:pPr>
@@ -5743,6 +6156,9 @@
           <w:tab w:val="left" w:pos="180"/>
         </w:tabs>
         <w:rPr>
+          <w:b/>
+          <w:sz w:val="30"/>
+          <w:szCs w:val="30"/>
           <w:u w:val="single"/>
         </w:rPr>
       </w:pPr>
@@ -5753,15 +6169,12 @@
           <w:tab w:val="left" w:pos="180"/>
         </w:tabs>
         <w:rPr>
+          <w:b/>
+          <w:sz w:val="30"/>
+          <w:szCs w:val="30"/>
           <w:u w:val="single"/>
         </w:rPr>
       </w:pPr>
-      <w:r>
-        <w:rPr>
-          <w:u w:val="single"/>
-        </w:rPr>
-        <w:t>Vue platine</w:t>
-      </w:r>
     </w:p>
     <w:p>
       <w:pPr>
@@ -5769,26 +6182,73 @@
           <w:tab w:val="left" w:pos="180"/>
         </w:tabs>
         <w:rPr>
+          <w:b/>
+          <w:sz w:val="30"/>
+          <w:szCs w:val="30"/>
           <w:u w:val="single"/>
         </w:rPr>
-        <w:sectPr>
-          <w:headerReference w:type="default" r:id="rId11"/>
-          <w:footerReference w:type="default" r:id="rId12"/>
-          <w:pgSz w:w="11906" w:h="16838"/>
-          <w:pgMar w:top="851" w:right="1417" w:bottom="1417" w:left="1417" w:header="708" w:footer="708" w:gutter="0"/>
-          <w:cols w:space="708"/>
-          <w:docGrid w:linePitch="360"/>
-        </w:sectPr>
+      </w:pPr>
+    </w:p>
+    <w:p>
+      <w:pPr>
+        <w:tabs>
+          <w:tab w:val="left" w:pos="180"/>
+        </w:tabs>
+        <w:rPr>
+          <w:b/>
+          <w:sz w:val="30"/>
+          <w:szCs w:val="30"/>
+          <w:u w:val="single"/>
+        </w:rPr>
+      </w:pPr>
+    </w:p>
+    <w:p>
+      <w:pPr>
+        <w:tabs>
+          <w:tab w:val="left" w:pos="180"/>
+        </w:tabs>
+        <w:rPr>
+          <w:b/>
+          <w:sz w:val="30"/>
+          <w:szCs w:val="30"/>
+          <w:u w:val="single"/>
+        </w:rPr>
+      </w:pPr>
+    </w:p>
+    <w:p>
+      <w:pPr>
+        <w:tabs>
+          <w:tab w:val="left" w:pos="180"/>
+        </w:tabs>
+        <w:rPr>
+          <w:b/>
+          <w:sz w:val="30"/>
+          <w:szCs w:val="30"/>
+          <w:u w:val="single"/>
+        </w:rPr>
+      </w:pPr>
+    </w:p>
+    <w:p>
+      <w:pPr>
+        <w:tabs>
+          <w:tab w:val="left" w:pos="180"/>
+        </w:tabs>
+        <w:rPr>
+          <w:b/>
+          <w:sz w:val="30"/>
+          <w:szCs w:val="30"/>
+          <w:u w:val="single"/>
+        </w:rPr>
       </w:pPr>
       <w:r>
         <w:rPr>
           <w:noProof/>
         </w:rPr>
         <w:drawing>
-          <wp:inline distT="0" distB="0" distL="0" distR="0" wp14:anchorId="029739DB" wp14:editId="7E932C78">
+          <wp:inline distT="0" distB="0" distL="0" distR="0" wp14:anchorId="37D24851" wp14:editId="192D1F20">
             <wp:extent cx="5760720" cy="3240405"/>
             <wp:effectExtent l="0" t="0" r="0" b="0"/>
-            <wp:docPr id="51" name="Image 51"/>
+            <wp:docPr id="50" name="Image 50"/>
             <wp:cNvGraphicFramePr>
               <a:graphicFrameLocks xmlns:a="http://schemas.openxmlformats.org/drawingml/2006/main" noChangeAspect="1"/>
             </wp:cNvGraphicFramePr>
@@ -5823,6 +6283,93 @@
     </w:p>
     <w:p>
       <w:pPr>
+        <w:tabs>
+          <w:tab w:val="left" w:pos="180"/>
+        </w:tabs>
+        <w:rPr>
+          <w:b/>
+          <w:sz w:val="30"/>
+          <w:szCs w:val="30"/>
+          <w:u w:val="single"/>
+        </w:rPr>
+      </w:pPr>
+    </w:p>
+    <w:p>
+      <w:pPr>
+        <w:tabs>
+          <w:tab w:val="left" w:pos="180"/>
+        </w:tabs>
+        <w:rPr>
+          <w:u w:val="single"/>
+        </w:rPr>
+      </w:pPr>
+      <w:r>
+        <w:rPr>
+          <w:u w:val="single"/>
+        </w:rPr>
+        <w:t>Vue platine</w:t>
+      </w:r>
+    </w:p>
+    <w:p>
+      <w:pPr>
+        <w:tabs>
+          <w:tab w:val="left" w:pos="180"/>
+        </w:tabs>
+        <w:rPr>
+          <w:u w:val="single"/>
+        </w:rPr>
+        <w:sectPr>
+          <w:headerReference w:type="default" r:id="rId14"/>
+          <w:footerReference w:type="default" r:id="rId15"/>
+          <w:pgSz w:w="11906" w:h="16838"/>
+          <w:pgMar w:top="851" w:right="1417" w:bottom="1417" w:left="1417" w:header="708" w:footer="708" w:gutter="0"/>
+          <w:cols w:space="708"/>
+          <w:docGrid w:linePitch="360"/>
+        </w:sectPr>
+      </w:pPr>
+      <w:r>
+        <w:rPr>
+          <w:noProof/>
+        </w:rPr>
+        <w:drawing>
+          <wp:inline distT="0" distB="0" distL="0" distR="0" wp14:anchorId="029739DB" wp14:editId="7E932C78">
+            <wp:extent cx="5760720" cy="3240405"/>
+            <wp:effectExtent l="0" t="0" r="0" b="0"/>
+            <wp:docPr id="51" name="Image 51"/>
+            <wp:cNvGraphicFramePr>
+              <a:graphicFrameLocks xmlns:a="http://schemas.openxmlformats.org/drawingml/2006/main" noChangeAspect="1"/>
+            </wp:cNvGraphicFramePr>
+            <a:graphic xmlns:a="http://schemas.openxmlformats.org/drawingml/2006/main">
+              <a:graphicData uri="http://schemas.openxmlformats.org/drawingml/2006/picture">
+                <pic:pic xmlns:pic="http://schemas.openxmlformats.org/drawingml/2006/picture">
+                  <pic:nvPicPr>
+                    <pic:cNvPr id="1" name=""/>
+                    <pic:cNvPicPr/>
+                  </pic:nvPicPr>
+                  <pic:blipFill>
+                    <a:blip r:embed="rId16"/>
+                    <a:stretch>
+                      <a:fillRect/>
+                    </a:stretch>
+                  </pic:blipFill>
+                  <pic:spPr>
+                    <a:xfrm>
+                      <a:off x="0" y="0"/>
+                      <a:ext cx="5760720" cy="3240405"/>
+                    </a:xfrm>
+                    <a:prstGeom prst="rect">
+                      <a:avLst/>
+                    </a:prstGeom>
+                  </pic:spPr>
+                </pic:pic>
+              </a:graphicData>
+            </a:graphic>
+          </wp:inline>
+        </w:drawing>
+      </w:r>
+    </w:p>
+    <w:p>
+      <w:pPr>
         <w:pStyle w:val="Paragraphedeliste"/>
         <w:tabs>
           <w:tab w:val="left" w:pos="180"/>
@@ -5898,9 +6445,11 @@
     </w:p>
     <w:p>
       <w:pPr>
+        <w:pStyle w:val="Paragraphedeliste"/>
         <w:tabs>
           <w:tab w:val="left" w:pos="180"/>
         </w:tabs>
+        <w:ind w:left="540"/>
         <w:rPr>
           <w:b/>
           <w:i/>
@@ -5939,7 +6488,6 @@
         <w:t>2</w:t>
       </w:r>
     </w:p>
-    <w:p/>
     <w:p>
       <w:pPr>
         <w:ind w:left="-180"/>
@@ -5951,8 +6499,8 @@
         </w:rPr>
         <w:drawing>
           <wp:inline distT="0" distB="0" distL="0" distR="0" wp14:anchorId="0A390BAC">
-            <wp:extent cx="3219170" cy="6409310"/>
-            <wp:effectExtent l="0" t="0" r="635" b="0"/>
+            <wp:extent cx="3072650" cy="6117590"/>
+            <wp:effectExtent l="0" t="0" r="0" b="0"/>
             <wp:docPr id="62" name="Image 62"/>
             <wp:cNvGraphicFramePr>
               <a:graphicFrameLocks xmlns:a="http://schemas.openxmlformats.org/drawingml/2006/main" noChangeAspect="1"/>
@@ -5965,7 +6513,7 @@
                     <pic:cNvPicPr/>
                   </pic:nvPicPr>
                   <pic:blipFill>
-                    <a:blip r:embed="rId14" cstate="print">
+                    <a:blip r:embed="rId17" cstate="print">
                       <a:extLst>
                         <a:ext uri="{28A0092B-C50C-407E-A947-70E740481C1C}">
                           <a14:useLocalDpi xmlns:a14="http://schemas.microsoft.com/office/drawing/2010/main" val="0"/>
@@ -5979,7 +6527,7 @@
                   <pic:spPr>
                     <a:xfrm>
                       <a:off x="0" y="0"/>
-                      <a:ext cx="3225038" cy="6420992"/>
+                      <a:ext cx="3082586" cy="6137372"/>
                     </a:xfrm>
                     <a:prstGeom prst="rect">
                       <a:avLst/>
@@ -5994,20 +6542,57 @@
     </w:p>
     <w:p>
       <w:pPr>
-        <w:rPr>
-          <w:b/>
-          <w:sz w:val="30"/>
-          <w:szCs w:val="30"/>
-          <w:u w:val="single"/>
-        </w:rPr>
-      </w:pPr>
-      <w:bookmarkStart w:id="0" w:name="_GoBack"/>
-    </w:p>
-    <w:bookmarkEnd w:id="0"/>
-    <w:p>
-      <w:pPr>
-        <w:ind w:left="-180"/>
-      </w:pPr>
+        <w:ind w:left="-180"/>
+      </w:pPr>
+      <w:r>
+        <w:t>Le programme Arduino analyse la valeur de la broche A0 sur laquelle est branché le capteur cardiaque.</w:t>
+      </w:r>
+    </w:p>
+    <w:p>
+      <w:pPr>
+        <w:ind w:left="-180"/>
+      </w:pPr>
+    </w:p>
+    <w:p>
+      <w:pPr>
+        <w:ind w:left="-180"/>
+      </w:pPr>
+    </w:p>
+    <w:p>
+      <w:pPr>
+        <w:ind w:left="-180"/>
+      </w:pPr>
+      <w:r>
+        <w:lastRenderedPageBreak/>
+        <w:t>Lorsque cette valeur est supérieure au seuil (déterminé par la position du potentiomètre en A1), on note dans la variable temps1 le temps correspondant au max de la pulsation.</w:t>
+      </w:r>
+    </w:p>
+    <w:p>
+      <w:pPr>
+        <w:ind w:left="-180"/>
+      </w:pPr>
+      <w:r>
+        <w:t xml:space="preserve">On joue ensuite l'animation déterminée par </w:t>
+      </w:r>
+      <w:proofErr w:type="spellStart"/>
+      <w:r>
+        <w:t>param.h</w:t>
+      </w:r>
+      <w:proofErr w:type="spellEnd"/>
+      <w:r>
+        <w:t xml:space="preserve"> puis on envoi sur le port série le nombre de millisecondes depuis le démarrage de l’Arduino puis le rythme cardiaque (= 60000/(temps1-temps2)) au format .csv.</w:t>
+      </w:r>
+    </w:p>
+    <w:p>
+      <w:pPr>
+        <w:ind w:left="-180"/>
+      </w:pPr>
+      <w:r>
+        <w:t>La variable temps2 prend ensuite la valeur de temps1 pour préparer une nouvelle boucle et calculer le prochain delta t (temps1-temps2)</w:t>
+      </w:r>
+    </w:p>
+    <w:p/>
+    <w:p>
       <w:r>
         <w:rPr>
           <w:b/>
@@ -6042,7 +6627,7 @@
                     <pic:cNvPicPr/>
                   </pic:nvPicPr>
                   <pic:blipFill rotWithShape="1">
-                    <a:blip r:embed="rId15"/>
+                    <a:blip r:embed="rId18"/>
                     <a:srcRect l="18519" t="14579" r="16931" b="5703"/>
                     <a:stretch/>
                   </pic:blipFill>
@@ -6126,50 +6711,9 @@
     <w:p>
       <w:pPr>
         <w:ind w:left="-180"/>
-        <w:rPr>
-          <w:b/>
-          <w:sz w:val="30"/>
-          <w:szCs w:val="30"/>
-          <w:u w:val="single"/>
-        </w:rPr>
-      </w:pPr>
-    </w:p>
-    <w:p>
-      <w:pPr>
-        <w:ind w:left="-180"/>
-        <w:rPr>
-          <w:b/>
-          <w:sz w:val="30"/>
-          <w:szCs w:val="30"/>
-          <w:u w:val="single"/>
-        </w:rPr>
-      </w:pPr>
-    </w:p>
-    <w:p>
-      <w:pPr>
-        <w:rPr>
-          <w:b/>
-          <w:sz w:val="30"/>
-          <w:szCs w:val="30"/>
-          <w:u w:val="single"/>
-        </w:rPr>
-      </w:pPr>
-    </w:p>
-    <w:p>
-      <w:pPr>
-        <w:ind w:left="-180"/>
-        <w:rPr>
-          <w:b/>
-          <w:sz w:val="30"/>
-          <w:szCs w:val="30"/>
-          <w:u w:val="single"/>
-        </w:rPr>
-      </w:pPr>
-    </w:p>
-    <w:p>
-      <w:pPr>
-        <w:ind w:left="-180"/>
-      </w:pPr>
+      </w:pPr>
+      <w:bookmarkStart w:id="0" w:name="_GoBack"/>
+      <w:bookmarkEnd w:id="0"/>
       <w:r>
         <w:rPr>
           <w:b/>
@@ -6205,7 +6749,7 @@
                     <pic:cNvPicPr/>
                   </pic:nvPicPr>
                   <pic:blipFill>
-                    <a:blip r:embed="rId16">
+                    <a:blip r:embed="rId19">
                       <a:extLst>
                         <a:ext uri="{28A0092B-C50C-407E-A947-70E740481C1C}">
                           <a14:useLocalDpi xmlns:a14="http://schemas.microsoft.com/office/drawing/2010/main" val="0"/>
@@ -6379,7 +6923,7 @@
                     <pic:cNvPicPr/>
                   </pic:nvPicPr>
                   <pic:blipFill rotWithShape="1">
-                    <a:blip r:embed="rId17"/>
+                    <a:blip r:embed="rId20"/>
                     <a:srcRect l="15873" t="13374" r="15675" b="5370"/>
                     <a:stretch/>
                   </pic:blipFill>
@@ -6450,6 +6994,7 @@
     <w:p/>
     <w:p/>
     <w:p/>
+    <w:p/>
     <w:p>
       <w:pPr>
         <w:pStyle w:val="Paragraphedeliste"/>
@@ -6511,71 +7056,13 @@
     <w:p>
       <w:pPr>
         <w:ind w:left="-180"/>
-      </w:pPr>
-    </w:p>
-    <w:p>
-      <w:pPr>
-        <w:ind w:left="-180"/>
-      </w:pPr>
-    </w:p>
-    <w:p>
-      <w:pPr>
-        <w:ind w:left="-180"/>
-      </w:pPr>
-    </w:p>
-    <w:p>
-      <w:pPr>
-        <w:ind w:left="-180"/>
-      </w:pPr>
-    </w:p>
-    <w:p>
-      <w:pPr>
-        <w:ind w:left="-180"/>
-      </w:pPr>
-    </w:p>
-    <w:p>
-      <w:pPr>
-        <w:ind w:left="-180"/>
-      </w:pPr>
-    </w:p>
-    <w:p>
-      <w:pPr>
-        <w:ind w:left="-180"/>
-      </w:pPr>
-    </w:p>
-    <w:p>
-      <w:pPr>
-        <w:ind w:left="-180"/>
-      </w:pPr>
-    </w:p>
-    <w:p>
-      <w:pPr>
-        <w:ind w:left="-180"/>
-      </w:pPr>
-    </w:p>
-    <w:p>
-      <w:pPr>
-        <w:ind w:left="-180"/>
-      </w:pPr>
-    </w:p>
-    <w:p>
-      <w:pPr>
-        <w:ind w:left="-180"/>
-      </w:pPr>
-    </w:p>
-    <w:p>
-      <w:pPr>
-        <w:ind w:left="-180"/>
-      </w:pPr>
-    </w:p>
-    <w:p>
-      <w:pPr>
-        <w:ind w:left="-180"/>
-      </w:pPr>
-    </w:p>
-    <w:p>
-      <w:pPr>
-        <w:ind w:left="-180"/>
+        <w:jc w:val="center"/>
+      </w:pPr>
+    </w:p>
+    <w:p>
+      <w:pPr>
+        <w:ind w:left="-180"/>
+        <w:jc w:val="center"/>
         <w:sectPr>
           <w:pgSz w:w="11906" w:h="16838"/>
           <w:pgMar w:top="851" w:right="1417" w:bottom="1417" w:left="1417" w:header="708" w:footer="708" w:gutter="0"/>
@@ -6583,6 +7070,33 @@
           <w:docGrid w:linePitch="360"/>
         </w:sectPr>
       </w:pPr>
+      <w:r>
+        <w:t xml:space="preserve">Voir </w:t>
+      </w:r>
+      <w:r>
+        <w:t>Captur</w:t>
+      </w:r>
+      <w:r>
+        <w:t>e_</w:t>
+      </w:r>
+      <w:r>
+        <w:t xml:space="preserve"> projet</w:t>
+      </w:r>
+      <w:r>
+        <w:t>_</w:t>
+      </w:r>
+      <w:r>
+        <w:t>f</w:t>
+      </w:r>
+      <w:r>
+        <w:t>i</w:t>
+      </w:r>
+      <w:r>
+        <w:t>nal.</w:t>
+      </w:r>
+      <w:r>
+        <w:t>png</w:t>
+      </w:r>
     </w:p>
     <w:p>
       <w:pPr>
@@ -6877,7 +7391,7 @@
       <w:tblPr>
         <w:tblpPr w:leftFromText="141" w:rightFromText="141" w:vertAnchor="text" w:tblpXSpec="center" w:tblpY="1"/>
         <w:tblOverlap w:val="never"/>
-        <w:tblW w:w="0" w:type="auto"/>
+        <w:tblW w:w="9464" w:type="dxa"/>
         <w:tblBorders>
           <w:top w:val="single" w:sz="4" w:space="0" w:color="auto"/>
           <w:left w:val="single" w:sz="4" w:space="0" w:color="auto"/>
@@ -6886,17 +7400,17 @@
           <w:insideH w:val="single" w:sz="4" w:space="0" w:color="auto"/>
           <w:insideV w:val="single" w:sz="4" w:space="0" w:color="auto"/>
         </w:tblBorders>
+        <w:tblLayout w:type="fixed"/>
         <w:tblLook w:val="01E0" w:firstRow="1" w:lastRow="1" w:firstColumn="1" w:lastColumn="1" w:noHBand="0" w:noVBand="0"/>
       </w:tblPr>
       <w:tblGrid>
-        <w:gridCol w:w="906"/>
-        <w:gridCol w:w="1584"/>
-        <w:gridCol w:w="1462"/>
-        <w:gridCol w:w="1560"/>
-        <w:gridCol w:w="1228"/>
-        <w:gridCol w:w="978"/>
-        <w:gridCol w:w="844"/>
-        <w:gridCol w:w="717"/>
+        <w:gridCol w:w="905"/>
+        <w:gridCol w:w="1581"/>
+        <w:gridCol w:w="1459"/>
+        <w:gridCol w:w="1266"/>
+        <w:gridCol w:w="1419"/>
+        <w:gridCol w:w="1416"/>
+        <w:gridCol w:w="1418"/>
       </w:tblGrid>
       <w:tr>
         <w:trPr>
@@ -6904,7 +7418,7 @@
         </w:trPr>
         <w:tc>
           <w:tcPr>
-            <w:tcW w:w="906" w:type="dxa"/>
+            <w:tcW w:w="905" w:type="dxa"/>
             <w:shd w:val="clear" w:color="auto" w:fill="auto"/>
             <w:vAlign w:val="center"/>
           </w:tcPr>
@@ -6925,7 +7439,7 @@
         </w:tc>
         <w:tc>
           <w:tcPr>
-            <w:tcW w:w="1584" w:type="dxa"/>
+            <w:tcW w:w="1581" w:type="dxa"/>
             <w:shd w:val="clear" w:color="auto" w:fill="auto"/>
             <w:vAlign w:val="center"/>
           </w:tcPr>
@@ -6958,7 +7472,7 @@
         </w:tc>
         <w:tc>
           <w:tcPr>
-            <w:tcW w:w="1256" w:type="dxa"/>
+            <w:tcW w:w="1459" w:type="dxa"/>
             <w:shd w:val="clear" w:color="auto" w:fill="auto"/>
             <w:vAlign w:val="center"/>
           </w:tcPr>
@@ -6991,7 +7505,7 @@
         </w:tc>
         <w:tc>
           <w:tcPr>
-            <w:tcW w:w="1560" w:type="dxa"/>
+            <w:tcW w:w="1266" w:type="dxa"/>
             <w:shd w:val="clear" w:color="auto" w:fill="auto"/>
             <w:vAlign w:val="center"/>
           </w:tcPr>
@@ -7024,7 +7538,7 @@
         </w:tc>
         <w:tc>
           <w:tcPr>
-            <w:tcW w:w="722" w:type="dxa"/>
+            <w:tcW w:w="1419" w:type="dxa"/>
             <w:shd w:val="clear" w:color="auto" w:fill="auto"/>
             <w:vAlign w:val="center"/>
           </w:tcPr>
@@ -7057,7 +7571,7 @@
         </w:tc>
         <w:tc>
           <w:tcPr>
-            <w:tcW w:w="978" w:type="dxa"/>
+            <w:tcW w:w="1416" w:type="dxa"/>
             <w:shd w:val="clear" w:color="auto" w:fill="auto"/>
             <w:vAlign w:val="center"/>
           </w:tcPr>
@@ -7090,7 +7604,7 @@
         </w:tc>
         <w:tc>
           <w:tcPr>
-            <w:tcW w:w="844" w:type="dxa"/>
+            <w:tcW w:w="1418" w:type="dxa"/>
             <w:shd w:val="clear" w:color="auto" w:fill="auto"/>
             <w:vAlign w:val="center"/>
           </w:tcPr>
@@ -7118,25 +7632,6 @@
                 <w:b/>
               </w:rPr>
               <w:t>1</w:t>
-            </w:r>
-          </w:p>
-        </w:tc>
-        <w:tc>
-          <w:tcPr>
-            <w:tcW w:w="717" w:type="dxa"/>
-          </w:tcPr>
-          <w:p>
-            <w:pPr>
-              <w:jc w:val="center"/>
-              <w:rPr>
-                <w:b/>
-              </w:rPr>
-            </w:pPr>
-            <w:r>
-              <w:rPr>
-                <w:b/>
-              </w:rPr>
-              <w:t>19/11</w:t>
             </w:r>
           </w:p>
         </w:tc>
@@ -7147,7 +7642,7 @@
         </w:trPr>
         <w:tc>
           <w:tcPr>
-            <w:tcW w:w="906" w:type="dxa"/>
+            <w:tcW w:w="905" w:type="dxa"/>
             <w:shd w:val="clear" w:color="auto" w:fill="auto"/>
           </w:tcPr>
           <w:p>
@@ -7161,7 +7656,7 @@
         </w:tc>
         <w:tc>
           <w:tcPr>
-            <w:tcW w:w="1584" w:type="dxa"/>
+            <w:tcW w:w="1581" w:type="dxa"/>
             <w:shd w:val="clear" w:color="auto" w:fill="auto"/>
           </w:tcPr>
           <w:p>
@@ -7175,7 +7670,7 @@
         </w:tc>
         <w:tc>
           <w:tcPr>
-            <w:tcW w:w="1256" w:type="dxa"/>
+            <w:tcW w:w="1459" w:type="dxa"/>
             <w:shd w:val="clear" w:color="auto" w:fill="auto"/>
           </w:tcPr>
           <w:p>
@@ -7189,7 +7684,7 @@
         </w:tc>
         <w:tc>
           <w:tcPr>
-            <w:tcW w:w="1560" w:type="dxa"/>
+            <w:tcW w:w="1266" w:type="dxa"/>
             <w:shd w:val="clear" w:color="auto" w:fill="auto"/>
           </w:tcPr>
           <w:p>
@@ -7203,7 +7698,7 @@
         </w:tc>
         <w:tc>
           <w:tcPr>
-            <w:tcW w:w="722" w:type="dxa"/>
+            <w:tcW w:w="1419" w:type="dxa"/>
             <w:shd w:val="clear" w:color="auto" w:fill="auto"/>
           </w:tcPr>
           <w:p>
@@ -7217,34 +7712,30 @@
         </w:tc>
         <w:tc>
           <w:tcPr>
-            <w:tcW w:w="978" w:type="dxa"/>
-            <w:shd w:val="clear" w:color="auto" w:fill="auto"/>
-          </w:tcPr>
-          <w:p>
-            <w:pPr>
-              <w:jc w:val="center"/>
-            </w:pPr>
-          </w:p>
-        </w:tc>
-        <w:tc>
-          <w:tcPr>
-            <w:tcW w:w="844" w:type="dxa"/>
-            <w:shd w:val="clear" w:color="auto" w:fill="auto"/>
-          </w:tcPr>
-          <w:p>
-            <w:pPr>
-              <w:jc w:val="center"/>
-            </w:pPr>
-          </w:p>
-        </w:tc>
-        <w:tc>
-          <w:tcPr>
-            <w:tcW w:w="717" w:type="dxa"/>
-          </w:tcPr>
-          <w:p>
-            <w:pPr>
-              <w:jc w:val="center"/>
-            </w:pPr>
+            <w:tcW w:w="1416" w:type="dxa"/>
+            <w:shd w:val="clear" w:color="auto" w:fill="auto"/>
+          </w:tcPr>
+          <w:p>
+            <w:pPr>
+              <w:jc w:val="center"/>
+            </w:pPr>
+            <w:r>
+              <w:t>Aide sur les autre module</w:t>
+            </w:r>
+          </w:p>
+        </w:tc>
+        <w:tc>
+          <w:tcPr>
+            <w:tcW w:w="1418" w:type="dxa"/>
+            <w:shd w:val="clear" w:color="auto" w:fill="auto"/>
+          </w:tcPr>
+          <w:p>
+            <w:pPr>
+              <w:jc w:val="center"/>
+            </w:pPr>
+            <w:r>
+              <w:t>Conception des livrables</w:t>
+            </w:r>
           </w:p>
         </w:tc>
       </w:tr>
@@ -7254,7 +7745,7 @@
         </w:trPr>
         <w:tc>
           <w:tcPr>
-            <w:tcW w:w="906" w:type="dxa"/>
+            <w:tcW w:w="905" w:type="dxa"/>
             <w:shd w:val="clear" w:color="auto" w:fill="auto"/>
           </w:tcPr>
           <w:p>
@@ -7268,7 +7759,7 @@
         </w:tc>
         <w:tc>
           <w:tcPr>
-            <w:tcW w:w="1584" w:type="dxa"/>
+            <w:tcW w:w="1581" w:type="dxa"/>
             <w:shd w:val="clear" w:color="auto" w:fill="auto"/>
           </w:tcPr>
           <w:p>
@@ -7282,7 +7773,7 @@
         </w:tc>
         <w:tc>
           <w:tcPr>
-            <w:tcW w:w="1256" w:type="dxa"/>
+            <w:tcW w:w="1459" w:type="dxa"/>
             <w:shd w:val="clear" w:color="auto" w:fill="auto"/>
           </w:tcPr>
           <w:p>
@@ -7296,7 +7787,7 @@
         </w:tc>
         <w:tc>
           <w:tcPr>
-            <w:tcW w:w="1560" w:type="dxa"/>
+            <w:tcW w:w="1266" w:type="dxa"/>
             <w:shd w:val="clear" w:color="auto" w:fill="auto"/>
           </w:tcPr>
           <w:p>
@@ -7310,7 +7801,7 @@
         </w:tc>
         <w:tc>
           <w:tcPr>
-            <w:tcW w:w="722" w:type="dxa"/>
+            <w:tcW w:w="1419" w:type="dxa"/>
             <w:shd w:val="clear" w:color="auto" w:fill="auto"/>
           </w:tcPr>
           <w:p>
@@ -7324,34 +7815,30 @@
         </w:tc>
         <w:tc>
           <w:tcPr>
-            <w:tcW w:w="978" w:type="dxa"/>
-            <w:shd w:val="clear" w:color="auto" w:fill="auto"/>
-          </w:tcPr>
-          <w:p>
-            <w:pPr>
-              <w:jc w:val="center"/>
-            </w:pPr>
-          </w:p>
-        </w:tc>
-        <w:tc>
-          <w:tcPr>
-            <w:tcW w:w="844" w:type="dxa"/>
-            <w:shd w:val="clear" w:color="auto" w:fill="auto"/>
-          </w:tcPr>
-          <w:p>
-            <w:pPr>
-              <w:jc w:val="center"/>
-            </w:pPr>
-          </w:p>
-        </w:tc>
-        <w:tc>
-          <w:tcPr>
-            <w:tcW w:w="717" w:type="dxa"/>
-          </w:tcPr>
-          <w:p>
-            <w:pPr>
-              <w:jc w:val="center"/>
-            </w:pPr>
+            <w:tcW w:w="1416" w:type="dxa"/>
+            <w:shd w:val="clear" w:color="auto" w:fill="auto"/>
+          </w:tcPr>
+          <w:p>
+            <w:pPr>
+              <w:jc w:val="center"/>
+            </w:pPr>
+            <w:r>
+              <w:t>Aide sur les autres module</w:t>
+            </w:r>
+          </w:p>
+        </w:tc>
+        <w:tc>
+          <w:tcPr>
+            <w:tcW w:w="1418" w:type="dxa"/>
+            <w:shd w:val="clear" w:color="auto" w:fill="auto"/>
+          </w:tcPr>
+          <w:p>
+            <w:pPr>
+              <w:jc w:val="center"/>
+            </w:pPr>
+            <w:r>
+              <w:t>Finalisation des livrables</w:t>
+            </w:r>
           </w:p>
         </w:tc>
       </w:tr>
@@ -7361,7 +7848,7 @@
         </w:trPr>
         <w:tc>
           <w:tcPr>
-            <w:tcW w:w="906" w:type="dxa"/>
+            <w:tcW w:w="905" w:type="dxa"/>
             <w:shd w:val="clear" w:color="auto" w:fill="auto"/>
           </w:tcPr>
           <w:p>
@@ -7375,7 +7862,7 @@
         </w:tc>
         <w:tc>
           <w:tcPr>
-            <w:tcW w:w="1584" w:type="dxa"/>
+            <w:tcW w:w="1581" w:type="dxa"/>
             <w:shd w:val="clear" w:color="auto" w:fill="auto"/>
           </w:tcPr>
           <w:p>
@@ -7389,7 +7876,7 @@
         </w:tc>
         <w:tc>
           <w:tcPr>
-            <w:tcW w:w="1256" w:type="dxa"/>
+            <w:tcW w:w="1459" w:type="dxa"/>
             <w:shd w:val="clear" w:color="auto" w:fill="auto"/>
           </w:tcPr>
           <w:p>
@@ -7403,7 +7890,7 @@
         </w:tc>
         <w:tc>
           <w:tcPr>
-            <w:tcW w:w="1560" w:type="dxa"/>
+            <w:tcW w:w="1266" w:type="dxa"/>
             <w:shd w:val="clear" w:color="auto" w:fill="auto"/>
           </w:tcPr>
           <w:p>
@@ -7417,7 +7904,7 @@
         </w:tc>
         <w:tc>
           <w:tcPr>
-            <w:tcW w:w="722" w:type="dxa"/>
+            <w:tcW w:w="1419" w:type="dxa"/>
             <w:shd w:val="clear" w:color="auto" w:fill="auto"/>
           </w:tcPr>
           <w:p>
@@ -7431,34 +7918,30 @@
         </w:tc>
         <w:tc>
           <w:tcPr>
-            <w:tcW w:w="978" w:type="dxa"/>
-            <w:shd w:val="clear" w:color="auto" w:fill="auto"/>
-          </w:tcPr>
-          <w:p>
-            <w:pPr>
-              <w:jc w:val="center"/>
-            </w:pPr>
-          </w:p>
-        </w:tc>
-        <w:tc>
-          <w:tcPr>
-            <w:tcW w:w="844" w:type="dxa"/>
-            <w:shd w:val="clear" w:color="auto" w:fill="auto"/>
-          </w:tcPr>
-          <w:p>
-            <w:pPr>
-              <w:jc w:val="center"/>
-            </w:pPr>
-          </w:p>
-        </w:tc>
-        <w:tc>
-          <w:tcPr>
-            <w:tcW w:w="717" w:type="dxa"/>
-          </w:tcPr>
-          <w:p>
-            <w:pPr>
-              <w:jc w:val="center"/>
-            </w:pPr>
+            <w:tcW w:w="1416" w:type="dxa"/>
+            <w:shd w:val="clear" w:color="auto" w:fill="auto"/>
+          </w:tcPr>
+          <w:p>
+            <w:pPr>
+              <w:jc w:val="center"/>
+            </w:pPr>
+            <w:r>
+              <w:t>Conception des livrables</w:t>
+            </w:r>
+          </w:p>
+        </w:tc>
+        <w:tc>
+          <w:tcPr>
+            <w:tcW w:w="1418" w:type="dxa"/>
+            <w:shd w:val="clear" w:color="auto" w:fill="auto"/>
+          </w:tcPr>
+          <w:p>
+            <w:pPr>
+              <w:jc w:val="center"/>
+            </w:pPr>
+            <w:r>
+              <w:t>Préparation soutenance</w:t>
+            </w:r>
           </w:p>
         </w:tc>
       </w:tr>
@@ -7468,7 +7951,7 @@
         </w:trPr>
         <w:tc>
           <w:tcPr>
-            <w:tcW w:w="906" w:type="dxa"/>
+            <w:tcW w:w="905" w:type="dxa"/>
             <w:shd w:val="clear" w:color="auto" w:fill="auto"/>
           </w:tcPr>
           <w:p>
@@ -7482,7 +7965,7 @@
         </w:tc>
         <w:tc>
           <w:tcPr>
-            <w:tcW w:w="1584" w:type="dxa"/>
+            <w:tcW w:w="1581" w:type="dxa"/>
             <w:shd w:val="clear" w:color="auto" w:fill="auto"/>
           </w:tcPr>
           <w:p>
@@ -7496,189 +7979,72 @@
         </w:tc>
         <w:tc>
           <w:tcPr>
-            <w:tcW w:w="1256" w:type="dxa"/>
-            <w:shd w:val="clear" w:color="auto" w:fill="auto"/>
-          </w:tcPr>
-          <w:p>
-            <w:pPr>
-              <w:jc w:val="center"/>
-            </w:pPr>
-            <w:r>
-              <w:t>Réalisation feuille d</w:t>
-            </w:r>
-            <w:r>
-              <w:t>’avancement</w:t>
-            </w:r>
-            <w:r>
-              <w:t xml:space="preserve"> + débriefing du groupe</w:t>
-            </w:r>
-          </w:p>
-        </w:tc>
-        <w:tc>
-          <w:tcPr>
-            <w:tcW w:w="1560" w:type="dxa"/>
-            <w:shd w:val="clear" w:color="auto" w:fill="auto"/>
-          </w:tcPr>
-          <w:p>
-            <w:pPr>
-              <w:jc w:val="center"/>
-            </w:pPr>
-            <w:r>
-              <w:t xml:space="preserve">Codage module 4 + réalisation </w:t>
-            </w:r>
-            <w:r>
-              <w:t>de la feuille d’avancement</w:t>
-            </w:r>
-            <w:r>
-              <w:t xml:space="preserve"> </w:t>
-            </w:r>
-            <w:r>
-              <w:t>+ débriefing du groupe</w:t>
-            </w:r>
-          </w:p>
-        </w:tc>
-        <w:tc>
-          <w:tcPr>
-            <w:tcW w:w="722" w:type="dxa"/>
-            <w:shd w:val="clear" w:color="auto" w:fill="auto"/>
-          </w:tcPr>
-          <w:p>
-            <w:pPr>
-              <w:jc w:val="center"/>
-            </w:pPr>
-            <w:r>
-              <w:t xml:space="preserve">Aide sur </w:t>
-            </w:r>
-            <w:r>
-              <w:t>les autres modules</w:t>
-            </w:r>
-            <w:r>
-              <w:t xml:space="preserve"> + débriefing du groupe</w:t>
-            </w:r>
-          </w:p>
-        </w:tc>
-        <w:tc>
-          <w:tcPr>
-            <w:tcW w:w="978" w:type="dxa"/>
-            <w:shd w:val="clear" w:color="auto" w:fill="auto"/>
-          </w:tcPr>
-          <w:p>
-            <w:pPr>
-              <w:jc w:val="center"/>
-            </w:pPr>
-          </w:p>
-        </w:tc>
-        <w:tc>
-          <w:tcPr>
-            <w:tcW w:w="844" w:type="dxa"/>
-            <w:shd w:val="clear" w:color="auto" w:fill="auto"/>
-          </w:tcPr>
-          <w:p>
-            <w:pPr>
-              <w:jc w:val="center"/>
-            </w:pPr>
-          </w:p>
-        </w:tc>
-        <w:tc>
-          <w:tcPr>
-            <w:tcW w:w="717" w:type="dxa"/>
-          </w:tcPr>
-          <w:p>
-            <w:pPr>
-              <w:jc w:val="center"/>
-            </w:pPr>
-          </w:p>
-        </w:tc>
-      </w:tr>
-      <w:tr>
-        <w:trPr>
-          <w:trHeight w:val="256"/>
-        </w:trPr>
-        <w:tc>
-          <w:tcPr>
-            <w:tcW w:w="906" w:type="dxa"/>
-            <w:shd w:val="clear" w:color="auto" w:fill="auto"/>
-          </w:tcPr>
-          <w:p>
-            <w:pPr>
-              <w:jc w:val="center"/>
-            </w:pPr>
-          </w:p>
-        </w:tc>
-        <w:tc>
-          <w:tcPr>
-            <w:tcW w:w="1584" w:type="dxa"/>
-            <w:shd w:val="clear" w:color="auto" w:fill="auto"/>
-          </w:tcPr>
-          <w:p>
-            <w:pPr>
-              <w:jc w:val="center"/>
-            </w:pPr>
-          </w:p>
-        </w:tc>
-        <w:tc>
-          <w:tcPr>
-            <w:tcW w:w="1256" w:type="dxa"/>
-            <w:shd w:val="clear" w:color="auto" w:fill="auto"/>
-          </w:tcPr>
-          <w:p>
-            <w:pPr>
-              <w:jc w:val="center"/>
-            </w:pPr>
-          </w:p>
-        </w:tc>
-        <w:tc>
-          <w:tcPr>
-            <w:tcW w:w="1560" w:type="dxa"/>
-            <w:shd w:val="clear" w:color="auto" w:fill="auto"/>
-          </w:tcPr>
-          <w:p>
-            <w:pPr>
-              <w:jc w:val="center"/>
-            </w:pPr>
-          </w:p>
-        </w:tc>
-        <w:tc>
-          <w:tcPr>
-            <w:tcW w:w="722" w:type="dxa"/>
-            <w:shd w:val="clear" w:color="auto" w:fill="auto"/>
-          </w:tcPr>
-          <w:p>
-            <w:pPr>
-              <w:jc w:val="center"/>
-            </w:pPr>
-          </w:p>
-        </w:tc>
-        <w:tc>
-          <w:tcPr>
-            <w:tcW w:w="978" w:type="dxa"/>
-            <w:shd w:val="clear" w:color="auto" w:fill="auto"/>
-          </w:tcPr>
-          <w:p>
-            <w:pPr>
-              <w:jc w:val="center"/>
-            </w:pPr>
-          </w:p>
-        </w:tc>
-        <w:tc>
-          <w:tcPr>
-            <w:tcW w:w="844" w:type="dxa"/>
-            <w:shd w:val="clear" w:color="auto" w:fill="auto"/>
-          </w:tcPr>
-          <w:p>
-            <w:pPr>
-              <w:jc w:val="center"/>
-            </w:pPr>
-          </w:p>
-        </w:tc>
-        <w:tc>
-          <w:tcPr>
-            <w:tcW w:w="717" w:type="dxa"/>
-          </w:tcPr>
-          <w:p>
-            <w:pPr>
-              <w:jc w:val="center"/>
-            </w:pPr>
+            <w:tcW w:w="1459" w:type="dxa"/>
+            <w:shd w:val="clear" w:color="auto" w:fill="auto"/>
+          </w:tcPr>
+          <w:p>
+            <w:pPr>
+              <w:jc w:val="center"/>
+            </w:pPr>
+            <w:r>
+              <w:t>Réalisation feuille d’avancement + débriefing du groupe</w:t>
+            </w:r>
+          </w:p>
+        </w:tc>
+        <w:tc>
+          <w:tcPr>
+            <w:tcW w:w="1266" w:type="dxa"/>
+            <w:shd w:val="clear" w:color="auto" w:fill="auto"/>
+          </w:tcPr>
+          <w:p>
+            <w:pPr>
+              <w:jc w:val="center"/>
+            </w:pPr>
+            <w:r>
+              <w:t>Codage module 4 + réalisation de la feuille d’avancement + débriefing du groupe</w:t>
+            </w:r>
+          </w:p>
+        </w:tc>
+        <w:tc>
+          <w:tcPr>
+            <w:tcW w:w="1419" w:type="dxa"/>
+            <w:shd w:val="clear" w:color="auto" w:fill="auto"/>
+          </w:tcPr>
+          <w:p>
+            <w:pPr>
+              <w:jc w:val="center"/>
+            </w:pPr>
+            <w:r>
+              <w:t>Aide sur les autres modules + débriefing du groupe</w:t>
+            </w:r>
+          </w:p>
+        </w:tc>
+        <w:tc>
+          <w:tcPr>
+            <w:tcW w:w="1416" w:type="dxa"/>
+            <w:shd w:val="clear" w:color="auto" w:fill="auto"/>
+          </w:tcPr>
+          <w:p>
+            <w:pPr>
+              <w:jc w:val="center"/>
+            </w:pPr>
+            <w:r>
+              <w:t>Conception des livrables</w:t>
+            </w:r>
+          </w:p>
+        </w:tc>
+        <w:tc>
+          <w:tcPr>
+            <w:tcW w:w="1418" w:type="dxa"/>
+            <w:shd w:val="clear" w:color="auto" w:fill="auto"/>
+          </w:tcPr>
+          <w:p>
+            <w:pPr>
+              <w:jc w:val="center"/>
+            </w:pPr>
+            <w:r>
+              <w:t>Préparation soutenance</w:t>
+            </w:r>
           </w:p>
         </w:tc>
       </w:tr>
@@ -7843,9 +8209,8 @@
         <w:gridCol w:w="1462"/>
         <w:gridCol w:w="1162"/>
         <w:gridCol w:w="1328"/>
-        <w:gridCol w:w="978"/>
-        <w:gridCol w:w="844"/>
-        <w:gridCol w:w="717"/>
+        <w:gridCol w:w="1472"/>
+        <w:gridCol w:w="1251"/>
       </w:tblGrid>
       <w:tr>
         <w:trPr>
@@ -7853,7 +8218,7 @@
         </w:trPr>
         <w:tc>
           <w:tcPr>
-            <w:tcW w:w="906" w:type="dxa"/>
+            <w:tcW w:w="854" w:type="dxa"/>
             <w:shd w:val="clear" w:color="auto" w:fill="auto"/>
             <w:vAlign w:val="center"/>
           </w:tcPr>
@@ -7874,7 +8239,7 @@
         </w:tc>
         <w:tc>
           <w:tcPr>
-            <w:tcW w:w="1584" w:type="dxa"/>
+            <w:tcW w:w="1481" w:type="dxa"/>
             <w:shd w:val="clear" w:color="auto" w:fill="auto"/>
             <w:vAlign w:val="center"/>
           </w:tcPr>
@@ -7907,7 +8272,7 @@
         </w:tc>
         <w:tc>
           <w:tcPr>
-            <w:tcW w:w="1004" w:type="dxa"/>
+            <w:tcW w:w="1368" w:type="dxa"/>
             <w:shd w:val="clear" w:color="auto" w:fill="auto"/>
             <w:vAlign w:val="center"/>
           </w:tcPr>
@@ -7940,7 +8305,7 @@
         </w:tc>
         <w:tc>
           <w:tcPr>
-            <w:tcW w:w="978" w:type="dxa"/>
+            <w:tcW w:w="1091" w:type="dxa"/>
             <w:shd w:val="clear" w:color="auto" w:fill="auto"/>
             <w:vAlign w:val="center"/>
           </w:tcPr>
@@ -7973,7 +8338,7 @@
         </w:tc>
         <w:tc>
           <w:tcPr>
-            <w:tcW w:w="843" w:type="dxa"/>
+            <w:tcW w:w="1244" w:type="dxa"/>
             <w:shd w:val="clear" w:color="auto" w:fill="auto"/>
             <w:vAlign w:val="center"/>
           </w:tcPr>
@@ -8006,7 +8371,7 @@
         </w:tc>
         <w:tc>
           <w:tcPr>
-            <w:tcW w:w="978" w:type="dxa"/>
+            <w:tcW w:w="1419" w:type="dxa"/>
             <w:shd w:val="clear" w:color="auto" w:fill="auto"/>
             <w:vAlign w:val="center"/>
           </w:tcPr>
@@ -8039,7 +8404,7 @@
         </w:tc>
         <w:tc>
           <w:tcPr>
-            <w:tcW w:w="844" w:type="dxa"/>
+            <w:tcW w:w="1152" w:type="dxa"/>
             <w:shd w:val="clear" w:color="auto" w:fill="auto"/>
             <w:vAlign w:val="center"/>
           </w:tcPr>
@@ -8067,25 +8432,6 @@
                 <w:b/>
               </w:rPr>
               <w:t>1</w:t>
-            </w:r>
-          </w:p>
-        </w:tc>
-        <w:tc>
-          <w:tcPr>
-            <w:tcW w:w="717" w:type="dxa"/>
-          </w:tcPr>
-          <w:p>
-            <w:pPr>
-              <w:jc w:val="center"/>
-              <w:rPr>
-                <w:b/>
-              </w:rPr>
-            </w:pPr>
-            <w:r>
-              <w:rPr>
-                <w:b/>
-              </w:rPr>
-              <w:t>19/11</w:t>
             </w:r>
           </w:p>
         </w:tc>
@@ -8096,7 +8442,7 @@
         </w:trPr>
         <w:tc>
           <w:tcPr>
-            <w:tcW w:w="906" w:type="dxa"/>
+            <w:tcW w:w="854" w:type="dxa"/>
             <w:shd w:val="clear" w:color="auto" w:fill="auto"/>
           </w:tcPr>
           <w:p>
@@ -8110,7 +8456,7 @@
         </w:tc>
         <w:tc>
           <w:tcPr>
-            <w:tcW w:w="1584" w:type="dxa"/>
+            <w:tcW w:w="1481" w:type="dxa"/>
             <w:shd w:val="clear" w:color="auto" w:fill="auto"/>
           </w:tcPr>
           <w:p>
@@ -8124,7 +8470,7 @@
         </w:tc>
         <w:tc>
           <w:tcPr>
-            <w:tcW w:w="1004" w:type="dxa"/>
+            <w:tcW w:w="1368" w:type="dxa"/>
             <w:shd w:val="clear" w:color="auto" w:fill="auto"/>
           </w:tcPr>
           <w:p>
@@ -8143,7 +8489,7 @@
         </w:tc>
         <w:tc>
           <w:tcPr>
-            <w:tcW w:w="978" w:type="dxa"/>
+            <w:tcW w:w="1091" w:type="dxa"/>
             <w:shd w:val="clear" w:color="auto" w:fill="auto"/>
           </w:tcPr>
           <w:p>
@@ -8165,7 +8511,7 @@
         </w:tc>
         <w:tc>
           <w:tcPr>
-            <w:tcW w:w="843" w:type="dxa"/>
+            <w:tcW w:w="1244" w:type="dxa"/>
             <w:shd w:val="clear" w:color="auto" w:fill="auto"/>
           </w:tcPr>
           <w:p>
@@ -8184,34 +8530,30 @@
         </w:tc>
         <w:tc>
           <w:tcPr>
-            <w:tcW w:w="978" w:type="dxa"/>
-            <w:shd w:val="clear" w:color="auto" w:fill="auto"/>
-          </w:tcPr>
-          <w:p>
-            <w:pPr>
-              <w:jc w:val="center"/>
-            </w:pPr>
-          </w:p>
-        </w:tc>
-        <w:tc>
-          <w:tcPr>
-            <w:tcW w:w="844" w:type="dxa"/>
-            <w:shd w:val="clear" w:color="auto" w:fill="auto"/>
-          </w:tcPr>
-          <w:p>
-            <w:pPr>
-              <w:jc w:val="center"/>
-            </w:pPr>
-          </w:p>
-        </w:tc>
-        <w:tc>
-          <w:tcPr>
-            <w:tcW w:w="717" w:type="dxa"/>
-          </w:tcPr>
-          <w:p>
-            <w:pPr>
-              <w:jc w:val="center"/>
-            </w:pPr>
+            <w:tcW w:w="1419" w:type="dxa"/>
+            <w:shd w:val="clear" w:color="auto" w:fill="auto"/>
+          </w:tcPr>
+          <w:p>
+            <w:pPr>
+              <w:jc w:val="center"/>
+            </w:pPr>
+            <w:r>
+              <w:t>Assemblage module 1 et 2</w:t>
+            </w:r>
+          </w:p>
+        </w:tc>
+        <w:tc>
+          <w:tcPr>
+            <w:tcW w:w="1152" w:type="dxa"/>
+            <w:shd w:val="clear" w:color="auto" w:fill="auto"/>
+          </w:tcPr>
+          <w:p>
+            <w:pPr>
+              <w:jc w:val="center"/>
+            </w:pPr>
+            <w:r>
+              <w:t>Finalisation des livrables</w:t>
+            </w:r>
           </w:p>
         </w:tc>
       </w:tr>
@@ -8221,7 +8563,7 @@
         </w:trPr>
         <w:tc>
           <w:tcPr>
-            <w:tcW w:w="906" w:type="dxa"/>
+            <w:tcW w:w="854" w:type="dxa"/>
             <w:shd w:val="clear" w:color="auto" w:fill="auto"/>
           </w:tcPr>
           <w:p>
@@ -8235,7 +8577,7 @@
         </w:tc>
         <w:tc>
           <w:tcPr>
-            <w:tcW w:w="1584" w:type="dxa"/>
+            <w:tcW w:w="1481" w:type="dxa"/>
             <w:shd w:val="clear" w:color="auto" w:fill="auto"/>
           </w:tcPr>
           <w:p>
@@ -8249,7 +8591,7 @@
         </w:tc>
         <w:tc>
           <w:tcPr>
-            <w:tcW w:w="1004" w:type="dxa"/>
+            <w:tcW w:w="1368" w:type="dxa"/>
             <w:shd w:val="clear" w:color="auto" w:fill="auto"/>
           </w:tcPr>
           <w:p>
@@ -8276,7 +8618,7 @@
         </w:tc>
         <w:tc>
           <w:tcPr>
-            <w:tcW w:w="978" w:type="dxa"/>
+            <w:tcW w:w="1091" w:type="dxa"/>
             <w:shd w:val="clear" w:color="auto" w:fill="auto"/>
           </w:tcPr>
           <w:p>
@@ -8295,7 +8637,7 @@
         </w:tc>
         <w:tc>
           <w:tcPr>
-            <w:tcW w:w="843" w:type="dxa"/>
+            <w:tcW w:w="1244" w:type="dxa"/>
             <w:shd w:val="clear" w:color="auto" w:fill="auto"/>
           </w:tcPr>
           <w:p>
@@ -8309,34 +8651,32 @@
         </w:tc>
         <w:tc>
           <w:tcPr>
-            <w:tcW w:w="978" w:type="dxa"/>
-            <w:shd w:val="clear" w:color="auto" w:fill="auto"/>
-          </w:tcPr>
-          <w:p>
-            <w:pPr>
-              <w:jc w:val="center"/>
-            </w:pPr>
-          </w:p>
-        </w:tc>
-        <w:tc>
-          <w:tcPr>
-            <w:tcW w:w="844" w:type="dxa"/>
-            <w:shd w:val="clear" w:color="auto" w:fill="auto"/>
-          </w:tcPr>
-          <w:p>
-            <w:pPr>
-              <w:jc w:val="center"/>
-            </w:pPr>
-          </w:p>
-        </w:tc>
-        <w:tc>
-          <w:tcPr>
-            <w:tcW w:w="717" w:type="dxa"/>
-          </w:tcPr>
-          <w:p>
-            <w:pPr>
-              <w:jc w:val="center"/>
-            </w:pPr>
+            <w:tcW w:w="1419" w:type="dxa"/>
+            <w:shd w:val="clear" w:color="auto" w:fill="auto"/>
+          </w:tcPr>
+          <w:p>
+            <w:pPr>
+              <w:jc w:val="center"/>
+            </w:pPr>
+            <w:r>
+              <w:t>Débogage</w:t>
+            </w:r>
+          </w:p>
+        </w:tc>
+        <w:tc>
+          <w:tcPr>
+            <w:tcW w:w="1152" w:type="dxa"/>
+            <w:shd w:val="clear" w:color="auto" w:fill="auto"/>
+          </w:tcPr>
+          <w:p>
+            <w:pPr>
+              <w:jc w:val="center"/>
+            </w:pPr>
+            <w:proofErr w:type="gramStart"/>
+            <w:r>
+              <w:t>idem</w:t>
+            </w:r>
+            <w:proofErr w:type="gramEnd"/>
           </w:p>
         </w:tc>
       </w:tr>
@@ -8346,7 +8686,7 @@
         </w:trPr>
         <w:tc>
           <w:tcPr>
-            <w:tcW w:w="906" w:type="dxa"/>
+            <w:tcW w:w="854" w:type="dxa"/>
             <w:shd w:val="clear" w:color="auto" w:fill="auto"/>
           </w:tcPr>
           <w:p>
@@ -8360,7 +8700,7 @@
         </w:tc>
         <w:tc>
           <w:tcPr>
-            <w:tcW w:w="1584" w:type="dxa"/>
+            <w:tcW w:w="1481" w:type="dxa"/>
             <w:shd w:val="clear" w:color="auto" w:fill="auto"/>
           </w:tcPr>
           <w:p>
@@ -8374,7 +8714,7 @@
         </w:tc>
         <w:tc>
           <w:tcPr>
-            <w:tcW w:w="1004" w:type="dxa"/>
+            <w:tcW w:w="1368" w:type="dxa"/>
             <w:shd w:val="clear" w:color="auto" w:fill="auto"/>
           </w:tcPr>
           <w:p>
@@ -8388,34 +8728,26 @@
         </w:tc>
         <w:tc>
           <w:tcPr>
-            <w:tcW w:w="978" w:type="dxa"/>
-            <w:shd w:val="clear" w:color="auto" w:fill="auto"/>
-          </w:tcPr>
-          <w:p>
-            <w:pPr>
-              <w:jc w:val="center"/>
-            </w:pPr>
-            <w:r>
-              <w:t xml:space="preserve">Faire les fonctions dans </w:t>
-            </w:r>
-            <w:proofErr w:type="gramStart"/>
-            <w:r>
-              <w:t xml:space="preserve">les </w:t>
+            <w:tcW w:w="1091" w:type="dxa"/>
+            <w:shd w:val="clear" w:color="auto" w:fill="auto"/>
+          </w:tcPr>
+          <w:p>
+            <w:pPr>
+              <w:jc w:val="center"/>
+            </w:pPr>
+            <w:r>
+              <w:t xml:space="preserve">Faire les fonctions dans le </w:t>
             </w:r>
             <w:proofErr w:type="spellStart"/>
             <w:r>
-              <w:t>cœur</w:t>
-            </w:r>
-            <w:proofErr w:type="gramEnd"/>
-            <w:r>
-              <w:t>.c</w:t>
+              <w:t>cœur.c</w:t>
             </w:r>
             <w:proofErr w:type="spellEnd"/>
           </w:p>
         </w:tc>
         <w:tc>
           <w:tcPr>
-            <w:tcW w:w="843" w:type="dxa"/>
+            <w:tcW w:w="1244" w:type="dxa"/>
             <w:shd w:val="clear" w:color="auto" w:fill="auto"/>
           </w:tcPr>
           <w:p>
@@ -8434,34 +8766,30 @@
         </w:tc>
         <w:tc>
           <w:tcPr>
-            <w:tcW w:w="978" w:type="dxa"/>
-            <w:shd w:val="clear" w:color="auto" w:fill="auto"/>
-          </w:tcPr>
-          <w:p>
-            <w:pPr>
-              <w:jc w:val="center"/>
-            </w:pPr>
-          </w:p>
-        </w:tc>
-        <w:tc>
-          <w:tcPr>
-            <w:tcW w:w="844" w:type="dxa"/>
-            <w:shd w:val="clear" w:color="auto" w:fill="auto"/>
-          </w:tcPr>
-          <w:p>
-            <w:pPr>
-              <w:jc w:val="center"/>
-            </w:pPr>
-          </w:p>
-        </w:tc>
-        <w:tc>
-          <w:tcPr>
-            <w:tcW w:w="717" w:type="dxa"/>
-          </w:tcPr>
-          <w:p>
-            <w:pPr>
-              <w:jc w:val="center"/>
-            </w:pPr>
+            <w:tcW w:w="1419" w:type="dxa"/>
+            <w:shd w:val="clear" w:color="auto" w:fill="auto"/>
+          </w:tcPr>
+          <w:p>
+            <w:pPr>
+              <w:jc w:val="center"/>
+            </w:pPr>
+            <w:r>
+              <w:t>Réalisation des algorithmes</w:t>
+            </w:r>
+          </w:p>
+        </w:tc>
+        <w:tc>
+          <w:tcPr>
+            <w:tcW w:w="1152" w:type="dxa"/>
+            <w:shd w:val="clear" w:color="auto" w:fill="auto"/>
+          </w:tcPr>
+          <w:p>
+            <w:pPr>
+              <w:jc w:val="center"/>
+            </w:pPr>
+            <w:r>
+              <w:t>Préparation soutenance</w:t>
+            </w:r>
           </w:p>
         </w:tc>
       </w:tr>
@@ -8471,7 +8799,7 @@
         </w:trPr>
         <w:tc>
           <w:tcPr>
-            <w:tcW w:w="906" w:type="dxa"/>
+            <w:tcW w:w="854" w:type="dxa"/>
             <w:shd w:val="clear" w:color="auto" w:fill="auto"/>
           </w:tcPr>
           <w:p>
@@ -8485,7 +8813,7 @@
         </w:tc>
         <w:tc>
           <w:tcPr>
-            <w:tcW w:w="1584" w:type="dxa"/>
+            <w:tcW w:w="1481" w:type="dxa"/>
             <w:shd w:val="clear" w:color="auto" w:fill="auto"/>
           </w:tcPr>
           <w:p>
@@ -8499,7 +8827,7 @@
         </w:tc>
         <w:tc>
           <w:tcPr>
-            <w:tcW w:w="1004" w:type="dxa"/>
+            <w:tcW w:w="1368" w:type="dxa"/>
             <w:shd w:val="clear" w:color="auto" w:fill="auto"/>
           </w:tcPr>
           <w:p>
@@ -8521,7 +8849,7 @@
         </w:tc>
         <w:tc>
           <w:tcPr>
-            <w:tcW w:w="978" w:type="dxa"/>
+            <w:tcW w:w="1091" w:type="dxa"/>
             <w:shd w:val="clear" w:color="auto" w:fill="auto"/>
           </w:tcPr>
           <w:p>
@@ -8543,7 +8871,7 @@
         </w:tc>
         <w:tc>
           <w:tcPr>
-            <w:tcW w:w="843" w:type="dxa"/>
+            <w:tcW w:w="1244" w:type="dxa"/>
             <w:shd w:val="clear" w:color="auto" w:fill="auto"/>
           </w:tcPr>
           <w:p>
@@ -8562,34 +8890,30 @@
         </w:tc>
         <w:tc>
           <w:tcPr>
-            <w:tcW w:w="978" w:type="dxa"/>
-            <w:shd w:val="clear" w:color="auto" w:fill="auto"/>
-          </w:tcPr>
-          <w:p>
-            <w:pPr>
-              <w:jc w:val="center"/>
-            </w:pPr>
-          </w:p>
-        </w:tc>
-        <w:tc>
-          <w:tcPr>
-            <w:tcW w:w="844" w:type="dxa"/>
-            <w:shd w:val="clear" w:color="auto" w:fill="auto"/>
-          </w:tcPr>
-          <w:p>
-            <w:pPr>
-              <w:jc w:val="center"/>
-            </w:pPr>
-          </w:p>
-        </w:tc>
-        <w:tc>
-          <w:tcPr>
-            <w:tcW w:w="717" w:type="dxa"/>
-          </w:tcPr>
-          <w:p>
-            <w:pPr>
-              <w:jc w:val="center"/>
-            </w:pPr>
+            <w:tcW w:w="1419" w:type="dxa"/>
+            <w:shd w:val="clear" w:color="auto" w:fill="auto"/>
+          </w:tcPr>
+          <w:p>
+            <w:pPr>
+              <w:jc w:val="center"/>
+            </w:pPr>
+            <w:r>
+              <w:t>Conception des commentaires des codes</w:t>
+            </w:r>
+          </w:p>
+        </w:tc>
+        <w:tc>
+          <w:tcPr>
+            <w:tcW w:w="1152" w:type="dxa"/>
+            <w:shd w:val="clear" w:color="auto" w:fill="auto"/>
+          </w:tcPr>
+          <w:p>
+            <w:pPr>
+              <w:jc w:val="center"/>
+            </w:pPr>
+            <w:r>
+              <w:t>Préparation soutenance</w:t>
+            </w:r>
           </w:p>
         </w:tc>
       </w:tr>
@@ -8599,84 +8923,74 @@
         </w:trPr>
         <w:tc>
           <w:tcPr>
-            <w:tcW w:w="906" w:type="dxa"/>
-            <w:shd w:val="clear" w:color="auto" w:fill="auto"/>
-          </w:tcPr>
-          <w:p>
-            <w:pPr>
-              <w:jc w:val="center"/>
-            </w:pPr>
-          </w:p>
-        </w:tc>
-        <w:tc>
-          <w:tcPr>
-            <w:tcW w:w="1584" w:type="dxa"/>
-            <w:shd w:val="clear" w:color="auto" w:fill="auto"/>
-          </w:tcPr>
-          <w:p>
-            <w:pPr>
-              <w:jc w:val="center"/>
-            </w:pPr>
-          </w:p>
-        </w:tc>
-        <w:tc>
-          <w:tcPr>
-            <w:tcW w:w="1004" w:type="dxa"/>
-            <w:shd w:val="clear" w:color="auto" w:fill="auto"/>
-          </w:tcPr>
-          <w:p>
-            <w:pPr>
-              <w:jc w:val="center"/>
-            </w:pPr>
-          </w:p>
-        </w:tc>
-        <w:tc>
-          <w:tcPr>
-            <w:tcW w:w="978" w:type="dxa"/>
-            <w:shd w:val="clear" w:color="auto" w:fill="auto"/>
-          </w:tcPr>
-          <w:p>
-            <w:pPr>
-              <w:jc w:val="center"/>
-            </w:pPr>
-          </w:p>
-        </w:tc>
-        <w:tc>
-          <w:tcPr>
-            <w:tcW w:w="843" w:type="dxa"/>
-            <w:shd w:val="clear" w:color="auto" w:fill="auto"/>
-          </w:tcPr>
-          <w:p>
-            <w:pPr>
-              <w:jc w:val="center"/>
-            </w:pPr>
-          </w:p>
-        </w:tc>
-        <w:tc>
-          <w:tcPr>
-            <w:tcW w:w="978" w:type="dxa"/>
-            <w:shd w:val="clear" w:color="auto" w:fill="auto"/>
-          </w:tcPr>
-          <w:p>
-            <w:pPr>
-              <w:jc w:val="center"/>
-            </w:pPr>
-          </w:p>
-        </w:tc>
-        <w:tc>
-          <w:tcPr>
-            <w:tcW w:w="844" w:type="dxa"/>
-            <w:shd w:val="clear" w:color="auto" w:fill="auto"/>
-          </w:tcPr>
-          <w:p>
-            <w:pPr>
-              <w:jc w:val="center"/>
-            </w:pPr>
-          </w:p>
-        </w:tc>
-        <w:tc>
-          <w:tcPr>
-            <w:tcW w:w="717" w:type="dxa"/>
+            <w:tcW w:w="854" w:type="dxa"/>
+            <w:shd w:val="clear" w:color="auto" w:fill="auto"/>
+          </w:tcPr>
+          <w:p>
+            <w:pPr>
+              <w:jc w:val="center"/>
+            </w:pPr>
+          </w:p>
+        </w:tc>
+        <w:tc>
+          <w:tcPr>
+            <w:tcW w:w="1481" w:type="dxa"/>
+            <w:shd w:val="clear" w:color="auto" w:fill="auto"/>
+          </w:tcPr>
+          <w:p>
+            <w:pPr>
+              <w:jc w:val="center"/>
+            </w:pPr>
+          </w:p>
+        </w:tc>
+        <w:tc>
+          <w:tcPr>
+            <w:tcW w:w="1368" w:type="dxa"/>
+            <w:shd w:val="clear" w:color="auto" w:fill="auto"/>
+          </w:tcPr>
+          <w:p>
+            <w:pPr>
+              <w:jc w:val="center"/>
+            </w:pPr>
+          </w:p>
+        </w:tc>
+        <w:tc>
+          <w:tcPr>
+            <w:tcW w:w="1091" w:type="dxa"/>
+            <w:shd w:val="clear" w:color="auto" w:fill="auto"/>
+          </w:tcPr>
+          <w:p>
+            <w:pPr>
+              <w:jc w:val="center"/>
+            </w:pPr>
+          </w:p>
+        </w:tc>
+        <w:tc>
+          <w:tcPr>
+            <w:tcW w:w="1244" w:type="dxa"/>
+            <w:shd w:val="clear" w:color="auto" w:fill="auto"/>
+          </w:tcPr>
+          <w:p>
+            <w:pPr>
+              <w:jc w:val="center"/>
+            </w:pPr>
+          </w:p>
+        </w:tc>
+        <w:tc>
+          <w:tcPr>
+            <w:tcW w:w="1419" w:type="dxa"/>
+            <w:shd w:val="clear" w:color="auto" w:fill="auto"/>
+          </w:tcPr>
+          <w:p>
+            <w:pPr>
+              <w:jc w:val="center"/>
+            </w:pPr>
+          </w:p>
+        </w:tc>
+        <w:tc>
+          <w:tcPr>
+            <w:tcW w:w="1152" w:type="dxa"/>
+            <w:shd w:val="clear" w:color="auto" w:fill="auto"/>
           </w:tcPr>
           <w:p>
             <w:pPr>
@@ -8817,10 +9131,9 @@
         <w:gridCol w:w="906"/>
         <w:gridCol w:w="1584"/>
         <w:gridCol w:w="1406"/>
-        <w:gridCol w:w="1228"/>
-        <w:gridCol w:w="1228"/>
-        <w:gridCol w:w="978"/>
-        <w:gridCol w:w="844"/>
+        <w:gridCol w:w="1140"/>
+        <w:gridCol w:w="1167"/>
+        <w:gridCol w:w="1418"/>
         <w:gridCol w:w="717"/>
       </w:tblGrid>
       <w:tr>
@@ -8916,7 +9229,7 @@
         </w:tc>
         <w:tc>
           <w:tcPr>
-            <w:tcW w:w="1228" w:type="dxa"/>
+            <w:tcW w:w="1140" w:type="dxa"/>
             <w:shd w:val="clear" w:color="auto" w:fill="auto"/>
             <w:vAlign w:val="center"/>
           </w:tcPr>
@@ -8949,7 +9262,7 @@
         </w:tc>
         <w:tc>
           <w:tcPr>
-            <w:tcW w:w="1228" w:type="dxa"/>
+            <w:tcW w:w="1167" w:type="dxa"/>
             <w:shd w:val="clear" w:color="auto" w:fill="auto"/>
             <w:vAlign w:val="center"/>
           </w:tcPr>
@@ -8982,7 +9295,7 @@
         </w:tc>
         <w:tc>
           <w:tcPr>
-            <w:tcW w:w="978" w:type="dxa"/>
+            <w:tcW w:w="1418" w:type="dxa"/>
             <w:shd w:val="clear" w:color="auto" w:fill="auto"/>
             <w:vAlign w:val="center"/>
           </w:tcPr>
@@ -9015,40 +9328,7 @@
         </w:tc>
         <w:tc>
           <w:tcPr>
-            <w:tcW w:w="844" w:type="dxa"/>
-            <w:shd w:val="clear" w:color="auto" w:fill="auto"/>
-            <w:vAlign w:val="center"/>
-          </w:tcPr>
-          <w:p>
-            <w:pPr>
-              <w:jc w:val="center"/>
-              <w:rPr>
-                <w:b/>
-              </w:rPr>
-            </w:pPr>
-            <w:r>
-              <w:rPr>
-                <w:b/>
-              </w:rPr>
-              <w:t>16</w:t>
-            </w:r>
-            <w:r>
-              <w:rPr>
-                <w:b/>
-              </w:rPr>
-              <w:t>/1</w:t>
-            </w:r>
-            <w:r>
-              <w:rPr>
-                <w:b/>
-              </w:rPr>
-              <w:t>1</w:t>
-            </w:r>
-          </w:p>
-        </w:tc>
-        <w:tc>
-          <w:tcPr>
-            <w:tcW w:w="717" w:type="dxa"/>
+            <w:tcW w:w="416" w:type="dxa"/>
           </w:tcPr>
           <w:p>
             <w:pPr>
@@ -9108,19 +9388,13 @@
               <w:jc w:val="center"/>
             </w:pPr>
             <w:r>
-              <w:t xml:space="preserve">Analyse du </w:t>
-            </w:r>
-            <w:r>
-              <w:t>schéma</w:t>
-            </w:r>
-            <w:r>
-              <w:t xml:space="preserve"> 3.1.1 </w:t>
-            </w:r>
-          </w:p>
-        </w:tc>
-        <w:tc>
-          <w:tcPr>
-            <w:tcW w:w="1228" w:type="dxa"/>
+              <w:t xml:space="preserve">Analyse du schéma 3.1.1 </w:t>
+            </w:r>
+          </w:p>
+        </w:tc>
+        <w:tc>
+          <w:tcPr>
+            <w:tcW w:w="1140" w:type="dxa"/>
             <w:shd w:val="clear" w:color="auto" w:fill="auto"/>
           </w:tcPr>
           <w:p>
@@ -9134,43 +9408,38 @@
         </w:tc>
         <w:tc>
           <w:tcPr>
-            <w:tcW w:w="1228" w:type="dxa"/>
-            <w:shd w:val="clear" w:color="auto" w:fill="auto"/>
-          </w:tcPr>
-          <w:p>
-            <w:pPr>
-              <w:jc w:val="center"/>
-            </w:pPr>
-            <w:r>
-              <w:t>Finalisation du prog 3.1.2</w:t>
-            </w:r>
-          </w:p>
-        </w:tc>
-        <w:tc>
-          <w:tcPr>
-            <w:tcW w:w="978" w:type="dxa"/>
-            <w:shd w:val="clear" w:color="auto" w:fill="auto"/>
-          </w:tcPr>
-          <w:p>
-            <w:pPr>
-              <w:jc w:val="center"/>
-            </w:pPr>
-          </w:p>
-        </w:tc>
-        <w:tc>
-          <w:tcPr>
-            <w:tcW w:w="844" w:type="dxa"/>
-            <w:shd w:val="clear" w:color="auto" w:fill="auto"/>
-          </w:tcPr>
-          <w:p>
-            <w:pPr>
-              <w:jc w:val="center"/>
-            </w:pPr>
-          </w:p>
-        </w:tc>
-        <w:tc>
-          <w:tcPr>
-            <w:tcW w:w="717" w:type="dxa"/>
+            <w:tcW w:w="1167" w:type="dxa"/>
+            <w:shd w:val="clear" w:color="auto" w:fill="auto"/>
+          </w:tcPr>
+          <w:p>
+            <w:pPr>
+              <w:jc w:val="center"/>
+            </w:pPr>
+            <w:r>
+              <w:t>Prog</w:t>
+            </w:r>
+            <w:r>
+              <w:t xml:space="preserve"> 3.1.2</w:t>
+            </w:r>
+          </w:p>
+        </w:tc>
+        <w:tc>
+          <w:tcPr>
+            <w:tcW w:w="1418" w:type="dxa"/>
+            <w:shd w:val="clear" w:color="auto" w:fill="auto"/>
+          </w:tcPr>
+          <w:p>
+            <w:pPr>
+              <w:jc w:val="center"/>
+            </w:pPr>
+            <w:r>
+              <w:t>Nouveaux circuit 3.1.1</w:t>
+            </w:r>
+          </w:p>
+        </w:tc>
+        <w:tc>
+          <w:tcPr>
+            <w:tcW w:w="416" w:type="dxa"/>
           </w:tcPr>
           <w:p>
             <w:pPr>
@@ -9221,25 +9490,13 @@
               <w:jc w:val="center"/>
             </w:pPr>
             <w:r>
-              <w:t xml:space="preserve">Reproduction du </w:t>
-            </w:r>
-            <w:r>
-              <w:t>schéma</w:t>
-            </w:r>
-            <w:r>
-              <w:t xml:space="preserve"> </w:t>
-            </w:r>
-            <w:r>
-              <w:t>électrique</w:t>
-            </w:r>
-            <w:r>
-              <w:t xml:space="preserve"> 3.1.1</w:t>
-            </w:r>
-          </w:p>
-        </w:tc>
-        <w:tc>
-          <w:tcPr>
-            <w:tcW w:w="1228" w:type="dxa"/>
+              <w:t>Reproduction du schéma électrique 3.1.1</w:t>
+            </w:r>
+          </w:p>
+        </w:tc>
+        <w:tc>
+          <w:tcPr>
+            <w:tcW w:w="1140" w:type="dxa"/>
             <w:shd w:val="clear" w:color="auto" w:fill="auto"/>
           </w:tcPr>
           <w:p>
@@ -9253,48 +9510,38 @@
         </w:tc>
         <w:tc>
           <w:tcPr>
-            <w:tcW w:w="1228" w:type="dxa"/>
-            <w:shd w:val="clear" w:color="auto" w:fill="auto"/>
-          </w:tcPr>
-          <w:p>
-            <w:pPr>
-              <w:jc w:val="center"/>
-            </w:pPr>
-            <w:proofErr w:type="spellStart"/>
-            <w:r>
-              <w:t>Opti</w:t>
-            </w:r>
-            <w:proofErr w:type="spellEnd"/>
-            <w:r>
-              <w:t xml:space="preserve"> 3.1</w:t>
-            </w:r>
-          </w:p>
-        </w:tc>
-        <w:tc>
-          <w:tcPr>
-            <w:tcW w:w="978" w:type="dxa"/>
-            <w:shd w:val="clear" w:color="auto" w:fill="auto"/>
-          </w:tcPr>
-          <w:p>
-            <w:pPr>
-              <w:jc w:val="center"/>
-            </w:pPr>
-          </w:p>
-        </w:tc>
-        <w:tc>
-          <w:tcPr>
-            <w:tcW w:w="844" w:type="dxa"/>
-            <w:shd w:val="clear" w:color="auto" w:fill="auto"/>
-          </w:tcPr>
-          <w:p>
-            <w:pPr>
-              <w:jc w:val="center"/>
-            </w:pPr>
-          </w:p>
-        </w:tc>
-        <w:tc>
-          <w:tcPr>
-            <w:tcW w:w="717" w:type="dxa"/>
+            <w:tcW w:w="1167" w:type="dxa"/>
+            <w:shd w:val="clear" w:color="auto" w:fill="auto"/>
+          </w:tcPr>
+          <w:p>
+            <w:pPr>
+              <w:jc w:val="center"/>
+            </w:pPr>
+            <w:r>
+              <w:t xml:space="preserve">Fin </w:t>
+            </w:r>
+            <w:r>
+              <w:t>prog 3.1.2</w:t>
+            </w:r>
+          </w:p>
+        </w:tc>
+        <w:tc>
+          <w:tcPr>
+            <w:tcW w:w="1418" w:type="dxa"/>
+            <w:shd w:val="clear" w:color="auto" w:fill="auto"/>
+          </w:tcPr>
+          <w:p>
+            <w:pPr>
+              <w:jc w:val="center"/>
+            </w:pPr>
+            <w:r>
+              <w:t>Nouveaux circuit 3.1.1</w:t>
+            </w:r>
+          </w:p>
+        </w:tc>
+        <w:tc>
+          <w:tcPr>
+            <w:tcW w:w="416" w:type="dxa"/>
           </w:tcPr>
           <w:p>
             <w:pPr>
@@ -9351,7 +9598,7 @@
         </w:tc>
         <w:tc>
           <w:tcPr>
-            <w:tcW w:w="1228" w:type="dxa"/>
+            <w:tcW w:w="1140" w:type="dxa"/>
             <w:shd w:val="clear" w:color="auto" w:fill="auto"/>
           </w:tcPr>
           <w:p>
@@ -9370,48 +9617,35 @@
         </w:tc>
         <w:tc>
           <w:tcPr>
-            <w:tcW w:w="1228" w:type="dxa"/>
-            <w:shd w:val="clear" w:color="auto" w:fill="auto"/>
-          </w:tcPr>
-          <w:p>
-            <w:pPr>
-              <w:jc w:val="center"/>
-            </w:pPr>
-            <w:proofErr w:type="spellStart"/>
-            <w:r>
-              <w:t>Opti</w:t>
-            </w:r>
-            <w:proofErr w:type="spellEnd"/>
-            <w:r>
-              <w:t xml:space="preserve"> 3.1</w:t>
-            </w:r>
-          </w:p>
-        </w:tc>
-        <w:tc>
-          <w:tcPr>
-            <w:tcW w:w="978" w:type="dxa"/>
-            <w:shd w:val="clear" w:color="auto" w:fill="auto"/>
-          </w:tcPr>
-          <w:p>
-            <w:pPr>
-              <w:jc w:val="center"/>
-            </w:pPr>
-          </w:p>
-        </w:tc>
-        <w:tc>
-          <w:tcPr>
-            <w:tcW w:w="844" w:type="dxa"/>
-            <w:shd w:val="clear" w:color="auto" w:fill="auto"/>
-          </w:tcPr>
-          <w:p>
-            <w:pPr>
-              <w:jc w:val="center"/>
-            </w:pPr>
-          </w:p>
-        </w:tc>
-        <w:tc>
-          <w:tcPr>
-            <w:tcW w:w="717" w:type="dxa"/>
+            <w:tcW w:w="1167" w:type="dxa"/>
+            <w:shd w:val="clear" w:color="auto" w:fill="auto"/>
+          </w:tcPr>
+          <w:p>
+            <w:pPr>
+              <w:jc w:val="center"/>
+            </w:pPr>
+            <w:r>
+              <w:t>Aide autres modules</w:t>
+            </w:r>
+          </w:p>
+        </w:tc>
+        <w:tc>
+          <w:tcPr>
+            <w:tcW w:w="1418" w:type="dxa"/>
+            <w:shd w:val="clear" w:color="auto" w:fill="auto"/>
+          </w:tcPr>
+          <w:p>
+            <w:pPr>
+              <w:jc w:val="center"/>
+            </w:pPr>
+            <w:r>
+              <w:t>Fusion code module 1 &amp; 2</w:t>
+            </w:r>
+          </w:p>
+        </w:tc>
+        <w:tc>
+          <w:tcPr>
+            <w:tcW w:w="416" w:type="dxa"/>
           </w:tcPr>
           <w:p>
             <w:pPr>
@@ -9468,57 +9702,49 @@
         </w:tc>
         <w:tc>
           <w:tcPr>
-            <w:tcW w:w="1228" w:type="dxa"/>
-            <w:shd w:val="clear" w:color="auto" w:fill="auto"/>
-          </w:tcPr>
-          <w:p>
-            <w:pPr>
-              <w:jc w:val="center"/>
-            </w:pPr>
-            <w:r>
-              <w:t>Finalisation du prog 3.1.2</w:t>
-            </w:r>
-          </w:p>
-        </w:tc>
-        <w:tc>
-          <w:tcPr>
-            <w:tcW w:w="1228" w:type="dxa"/>
-            <w:shd w:val="clear" w:color="auto" w:fill="auto"/>
-          </w:tcPr>
-          <w:p>
-            <w:pPr>
-              <w:jc w:val="center"/>
-            </w:pPr>
-            <w:r>
-              <w:t>Aide 3.3</w:t>
-            </w:r>
-          </w:p>
-        </w:tc>
-        <w:tc>
-          <w:tcPr>
-            <w:tcW w:w="978" w:type="dxa"/>
-            <w:shd w:val="clear" w:color="auto" w:fill="auto"/>
-          </w:tcPr>
-          <w:p>
-            <w:pPr>
-              <w:jc w:val="center"/>
-            </w:pPr>
-          </w:p>
-        </w:tc>
-        <w:tc>
-          <w:tcPr>
-            <w:tcW w:w="844" w:type="dxa"/>
-            <w:shd w:val="clear" w:color="auto" w:fill="auto"/>
-          </w:tcPr>
-          <w:p>
-            <w:pPr>
-              <w:jc w:val="center"/>
-            </w:pPr>
-          </w:p>
-        </w:tc>
-        <w:tc>
-          <w:tcPr>
-            <w:tcW w:w="717" w:type="dxa"/>
+            <w:tcW w:w="1140" w:type="dxa"/>
+            <w:shd w:val="clear" w:color="auto" w:fill="auto"/>
+          </w:tcPr>
+          <w:p>
+            <w:pPr>
+              <w:jc w:val="center"/>
+            </w:pPr>
+            <w:r>
+              <w:t>Prog 3.1.2</w:t>
+            </w:r>
+          </w:p>
+        </w:tc>
+        <w:tc>
+          <w:tcPr>
+            <w:tcW w:w="1167" w:type="dxa"/>
+            <w:shd w:val="clear" w:color="auto" w:fill="auto"/>
+          </w:tcPr>
+          <w:p>
+            <w:pPr>
+              <w:jc w:val="center"/>
+            </w:pPr>
+            <w:r>
+              <w:t>Aide autres modules</w:t>
+            </w:r>
+          </w:p>
+        </w:tc>
+        <w:tc>
+          <w:tcPr>
+            <w:tcW w:w="1418" w:type="dxa"/>
+            <w:shd w:val="clear" w:color="auto" w:fill="auto"/>
+          </w:tcPr>
+          <w:p>
+            <w:pPr>
+              <w:jc w:val="center"/>
+            </w:pPr>
+            <w:r>
+              <w:t>Fusion code module 1 &amp; 2</w:t>
+            </w:r>
+          </w:p>
+        </w:tc>
+        <w:tc>
+          <w:tcPr>
+            <w:tcW w:w="416" w:type="dxa"/>
           </w:tcPr>
           <w:p>
             <w:pPr>
@@ -9566,51 +9792,40 @@
         </w:tc>
         <w:tc>
           <w:tcPr>
-            <w:tcW w:w="1228" w:type="dxa"/>
-            <w:shd w:val="clear" w:color="auto" w:fill="auto"/>
-          </w:tcPr>
-          <w:p>
-            <w:pPr>
-              <w:jc w:val="center"/>
-            </w:pPr>
-          </w:p>
-        </w:tc>
-        <w:tc>
-          <w:tcPr>
-            <w:tcW w:w="1228" w:type="dxa"/>
-            <w:shd w:val="clear" w:color="auto" w:fill="auto"/>
-          </w:tcPr>
-          <w:p>
-            <w:pPr>
-              <w:jc w:val="center"/>
-            </w:pPr>
-          </w:p>
-        </w:tc>
-        <w:tc>
-          <w:tcPr>
-            <w:tcW w:w="978" w:type="dxa"/>
-            <w:shd w:val="clear" w:color="auto" w:fill="auto"/>
-          </w:tcPr>
-          <w:p>
-            <w:pPr>
-              <w:jc w:val="center"/>
-            </w:pPr>
-          </w:p>
-        </w:tc>
-        <w:tc>
-          <w:tcPr>
-            <w:tcW w:w="844" w:type="dxa"/>
-            <w:shd w:val="clear" w:color="auto" w:fill="auto"/>
-          </w:tcPr>
-          <w:p>
-            <w:pPr>
-              <w:jc w:val="center"/>
-            </w:pPr>
-          </w:p>
-        </w:tc>
-        <w:tc>
-          <w:tcPr>
-            <w:tcW w:w="717" w:type="dxa"/>
+            <w:tcW w:w="1140" w:type="dxa"/>
+            <w:shd w:val="clear" w:color="auto" w:fill="auto"/>
+          </w:tcPr>
+          <w:p>
+            <w:pPr>
+              <w:jc w:val="center"/>
+            </w:pPr>
+          </w:p>
+        </w:tc>
+        <w:tc>
+          <w:tcPr>
+            <w:tcW w:w="1167" w:type="dxa"/>
+            <w:shd w:val="clear" w:color="auto" w:fill="auto"/>
+          </w:tcPr>
+          <w:p>
+            <w:pPr>
+              <w:jc w:val="center"/>
+            </w:pPr>
+          </w:p>
+        </w:tc>
+        <w:tc>
+          <w:tcPr>
+            <w:tcW w:w="1418" w:type="dxa"/>
+            <w:shd w:val="clear" w:color="auto" w:fill="auto"/>
+          </w:tcPr>
+          <w:p>
+            <w:pPr>
+              <w:jc w:val="center"/>
+            </w:pPr>
+          </w:p>
+        </w:tc>
+        <w:tc>
+          <w:tcPr>
+            <w:tcW w:w="416" w:type="dxa"/>
           </w:tcPr>
           <w:p>
             <w:pPr>
@@ -9726,14 +9941,9 @@
         </w:tc>
       </w:tr>
     </w:tbl>
-    <w:p>
-      <w:pPr>
-        <w:ind w:left="-180"/>
-      </w:pPr>
-    </w:p>
     <w:tbl>
       <w:tblPr>
-        <w:tblpPr w:leftFromText="141" w:rightFromText="141" w:vertAnchor="text" w:tblpXSpec="center" w:tblpY="1"/>
+        <w:tblpPr w:leftFromText="141" w:rightFromText="141" w:vertAnchor="text" w:horzAnchor="margin" w:tblpY="717"/>
         <w:tblOverlap w:val="never"/>
         <w:tblW w:w="0" w:type="auto"/>
         <w:tblBorders>
@@ -9744,17 +9954,17 @@
           <w:insideH w:val="single" w:sz="4" w:space="0" w:color="auto"/>
           <w:insideV w:val="single" w:sz="4" w:space="0" w:color="auto"/>
         </w:tblBorders>
+        <w:tblLayout w:type="fixed"/>
         <w:tblLook w:val="01E0" w:firstRow="1" w:lastRow="1" w:firstColumn="1" w:lastColumn="1" w:noHBand="0" w:noVBand="0"/>
       </w:tblPr>
       <w:tblGrid>
-        <w:gridCol w:w="906"/>
-        <w:gridCol w:w="1584"/>
-        <w:gridCol w:w="1628"/>
-        <w:gridCol w:w="1184"/>
-        <w:gridCol w:w="1239"/>
-        <w:gridCol w:w="978"/>
-        <w:gridCol w:w="844"/>
-        <w:gridCol w:w="717"/>
+        <w:gridCol w:w="891"/>
+        <w:gridCol w:w="1344"/>
+        <w:gridCol w:w="1807"/>
+        <w:gridCol w:w="1595"/>
+        <w:gridCol w:w="1275"/>
+        <w:gridCol w:w="1134"/>
+        <w:gridCol w:w="1242"/>
       </w:tblGrid>
       <w:tr>
         <w:trPr>
@@ -9762,13 +9972,12 @@
         </w:trPr>
         <w:tc>
           <w:tcPr>
-            <w:tcW w:w="906" w:type="dxa"/>
+            <w:tcW w:w="891" w:type="dxa"/>
             <w:shd w:val="clear" w:color="auto" w:fill="auto"/>
             <w:vAlign w:val="center"/>
           </w:tcPr>
           <w:p>
             <w:pPr>
-              <w:jc w:val="center"/>
               <w:rPr>
                 <w:b/>
               </w:rPr>
@@ -9783,7 +9992,7 @@
         </w:tc>
         <w:tc>
           <w:tcPr>
-            <w:tcW w:w="1584" w:type="dxa"/>
+            <w:tcW w:w="1344" w:type="dxa"/>
             <w:shd w:val="clear" w:color="auto" w:fill="auto"/>
             <w:vAlign w:val="center"/>
           </w:tcPr>
@@ -9816,7 +10025,7 @@
         </w:tc>
         <w:tc>
           <w:tcPr>
-            <w:tcW w:w="1256" w:type="dxa"/>
+            <w:tcW w:w="1807" w:type="dxa"/>
             <w:shd w:val="clear" w:color="auto" w:fill="auto"/>
             <w:vAlign w:val="center"/>
           </w:tcPr>
@@ -9849,7 +10058,7 @@
         </w:tc>
         <w:tc>
           <w:tcPr>
-            <w:tcW w:w="726" w:type="dxa"/>
+            <w:tcW w:w="1595" w:type="dxa"/>
             <w:shd w:val="clear" w:color="auto" w:fill="auto"/>
             <w:vAlign w:val="center"/>
           </w:tcPr>
@@ -9882,7 +10091,7 @@
         </w:tc>
         <w:tc>
           <w:tcPr>
-            <w:tcW w:w="843" w:type="dxa"/>
+            <w:tcW w:w="1275" w:type="dxa"/>
             <w:shd w:val="clear" w:color="auto" w:fill="auto"/>
             <w:vAlign w:val="center"/>
           </w:tcPr>
@@ -9915,7 +10124,7 @@
         </w:tc>
         <w:tc>
           <w:tcPr>
-            <w:tcW w:w="978" w:type="dxa"/>
+            <w:tcW w:w="1134" w:type="dxa"/>
             <w:shd w:val="clear" w:color="auto" w:fill="auto"/>
             <w:vAlign w:val="center"/>
           </w:tcPr>
@@ -9948,7 +10157,7 @@
         </w:tc>
         <w:tc>
           <w:tcPr>
-            <w:tcW w:w="844" w:type="dxa"/>
+            <w:tcW w:w="1242" w:type="dxa"/>
             <w:shd w:val="clear" w:color="auto" w:fill="auto"/>
             <w:vAlign w:val="center"/>
           </w:tcPr>
@@ -9976,25 +10185,6 @@
                 <w:b/>
               </w:rPr>
               <w:t>1</w:t>
-            </w:r>
-          </w:p>
-        </w:tc>
-        <w:tc>
-          <w:tcPr>
-            <w:tcW w:w="717" w:type="dxa"/>
-          </w:tcPr>
-          <w:p>
-            <w:pPr>
-              <w:jc w:val="center"/>
-              <w:rPr>
-                <w:b/>
-              </w:rPr>
-            </w:pPr>
-            <w:r>
-              <w:rPr>
-                <w:b/>
-              </w:rPr>
-              <w:t>19/11</w:t>
             </w:r>
           </w:p>
         </w:tc>
@@ -10005,7 +10195,7 @@
         </w:trPr>
         <w:tc>
           <w:tcPr>
-            <w:tcW w:w="906" w:type="dxa"/>
+            <w:tcW w:w="891" w:type="dxa"/>
             <w:shd w:val="clear" w:color="auto" w:fill="auto"/>
           </w:tcPr>
           <w:p>
@@ -10019,7 +10209,7 @@
         </w:tc>
         <w:tc>
           <w:tcPr>
-            <w:tcW w:w="1584" w:type="dxa"/>
+            <w:tcW w:w="1344" w:type="dxa"/>
             <w:shd w:val="clear" w:color="auto" w:fill="auto"/>
           </w:tcPr>
           <w:p>
@@ -10033,18 +10223,15 @@
         </w:tc>
         <w:tc>
           <w:tcPr>
-            <w:tcW w:w="1256" w:type="dxa"/>
-            <w:shd w:val="clear" w:color="auto" w:fill="auto"/>
-          </w:tcPr>
-          <w:p>
-            <w:pPr>
-              <w:jc w:val="center"/>
-            </w:pPr>
-            <w:r>
-              <w:t>Compréhension</w:t>
-            </w:r>
-            <w:r>
-              <w:t xml:space="preserve"> du code </w:t>
+            <w:tcW w:w="1807" w:type="dxa"/>
+            <w:shd w:val="clear" w:color="auto" w:fill="auto"/>
+          </w:tcPr>
+          <w:p>
+            <w:pPr>
+              <w:jc w:val="center"/>
+            </w:pPr>
+            <w:r>
+              <w:t xml:space="preserve">Compréhension du code </w:t>
             </w:r>
             <w:proofErr w:type="spellStart"/>
             <w:r>
@@ -10055,7 +10242,7 @@
         </w:tc>
         <w:tc>
           <w:tcPr>
-            <w:tcW w:w="726" w:type="dxa"/>
+            <w:tcW w:w="1595" w:type="dxa"/>
             <w:shd w:val="clear" w:color="auto" w:fill="auto"/>
           </w:tcPr>
           <w:p>
@@ -10069,7 +10256,7 @@
         </w:tc>
         <w:tc>
           <w:tcPr>
-            <w:tcW w:w="843" w:type="dxa"/>
+            <w:tcW w:w="1275" w:type="dxa"/>
             <w:shd w:val="clear" w:color="auto" w:fill="auto"/>
           </w:tcPr>
           <w:p>
@@ -10079,58 +10266,49 @@
             <w:r>
               <w:t>Recherche</w:t>
             </w:r>
-          </w:p>
-          <w:p>
-            <w:pPr>
-              <w:jc w:val="center"/>
-            </w:pPr>
-            <w:proofErr w:type="gramStart"/>
-            <w:r>
-              <w:t>de</w:t>
-            </w:r>
-            <w:proofErr w:type="gramEnd"/>
-          </w:p>
-          <w:p>
-            <w:pPr>
-              <w:jc w:val="center"/>
-            </w:pPr>
-            <w:proofErr w:type="gramStart"/>
+            <w:r>
+              <w:t xml:space="preserve"> d</w:t>
+            </w:r>
+            <w:r>
+              <w:t>e</w:t>
+            </w:r>
+            <w:r>
+              <w:t xml:space="preserve"> </w:t>
+            </w:r>
             <w:r>
               <w:t>séparateur</w:t>
             </w:r>
-            <w:proofErr w:type="gramEnd"/>
-          </w:p>
-        </w:tc>
-        <w:tc>
-          <w:tcPr>
-            <w:tcW w:w="978" w:type="dxa"/>
-            <w:shd w:val="clear" w:color="auto" w:fill="auto"/>
-          </w:tcPr>
-          <w:p>
-            <w:pPr>
-              <w:jc w:val="center"/>
-            </w:pPr>
-          </w:p>
-        </w:tc>
-        <w:tc>
-          <w:tcPr>
-            <w:tcW w:w="844" w:type="dxa"/>
-            <w:shd w:val="clear" w:color="auto" w:fill="auto"/>
-          </w:tcPr>
-          <w:p>
-            <w:pPr>
-              <w:jc w:val="center"/>
-            </w:pPr>
-          </w:p>
-        </w:tc>
-        <w:tc>
-          <w:tcPr>
-            <w:tcW w:w="717" w:type="dxa"/>
-          </w:tcPr>
-          <w:p>
-            <w:pPr>
-              <w:jc w:val="center"/>
-            </w:pPr>
+          </w:p>
+        </w:tc>
+        <w:tc>
+          <w:tcPr>
+            <w:tcW w:w="1134" w:type="dxa"/>
+            <w:shd w:val="clear" w:color="auto" w:fill="auto"/>
+          </w:tcPr>
+          <w:p>
+            <w:pPr>
+              <w:jc w:val="center"/>
+            </w:pPr>
+            <w:r>
+              <w:t>Structure les données</w:t>
+            </w:r>
+          </w:p>
+        </w:tc>
+        <w:tc>
+          <w:tcPr>
+            <w:tcW w:w="1242" w:type="dxa"/>
+            <w:shd w:val="clear" w:color="auto" w:fill="auto"/>
+          </w:tcPr>
+          <w:p>
+            <w:pPr>
+              <w:jc w:val="center"/>
+            </w:pPr>
+            <w:r>
+              <w:t>Résolution</w:t>
+            </w:r>
+            <w:r>
+              <w:t xml:space="preserve"> du timestamp</w:t>
+            </w:r>
           </w:p>
         </w:tc>
       </w:tr>
@@ -10140,7 +10318,7 @@
         </w:trPr>
         <w:tc>
           <w:tcPr>
-            <w:tcW w:w="906" w:type="dxa"/>
+            <w:tcW w:w="891" w:type="dxa"/>
             <w:shd w:val="clear" w:color="auto" w:fill="auto"/>
           </w:tcPr>
           <w:p>
@@ -10154,7 +10332,7 @@
         </w:tc>
         <w:tc>
           <w:tcPr>
-            <w:tcW w:w="1584" w:type="dxa"/>
+            <w:tcW w:w="1344" w:type="dxa"/>
             <w:shd w:val="clear" w:color="auto" w:fill="auto"/>
           </w:tcPr>
           <w:p>
@@ -10168,18 +10346,15 @@
         </w:tc>
         <w:tc>
           <w:tcPr>
-            <w:tcW w:w="1256" w:type="dxa"/>
-            <w:shd w:val="clear" w:color="auto" w:fill="auto"/>
-          </w:tcPr>
-          <w:p>
-            <w:pPr>
-              <w:jc w:val="center"/>
-            </w:pPr>
-            <w:r>
-              <w:t>Compréhension</w:t>
-            </w:r>
-            <w:r>
-              <w:t xml:space="preserve"> du code </w:t>
+            <w:tcW w:w="1807" w:type="dxa"/>
+            <w:shd w:val="clear" w:color="auto" w:fill="auto"/>
+          </w:tcPr>
+          <w:p>
+            <w:pPr>
+              <w:jc w:val="center"/>
+            </w:pPr>
+            <w:r>
+              <w:t xml:space="preserve">Compréhension du code </w:t>
             </w:r>
             <w:proofErr w:type="spellStart"/>
             <w:r>
@@ -10190,7 +10365,7 @@
         </w:tc>
         <w:tc>
           <w:tcPr>
-            <w:tcW w:w="726" w:type="dxa"/>
+            <w:tcW w:w="1595" w:type="dxa"/>
             <w:shd w:val="clear" w:color="auto" w:fill="auto"/>
           </w:tcPr>
           <w:p>
@@ -10204,7 +10379,7 @@
         </w:tc>
         <w:tc>
           <w:tcPr>
-            <w:tcW w:w="843" w:type="dxa"/>
+            <w:tcW w:w="1275" w:type="dxa"/>
             <w:shd w:val="clear" w:color="auto" w:fill="auto"/>
           </w:tcPr>
           <w:p>
@@ -10218,34 +10393,42 @@
         </w:tc>
         <w:tc>
           <w:tcPr>
-            <w:tcW w:w="978" w:type="dxa"/>
-            <w:shd w:val="clear" w:color="auto" w:fill="auto"/>
-          </w:tcPr>
-          <w:p>
-            <w:pPr>
-              <w:jc w:val="center"/>
-            </w:pPr>
-          </w:p>
-        </w:tc>
-        <w:tc>
-          <w:tcPr>
-            <w:tcW w:w="844" w:type="dxa"/>
-            <w:shd w:val="clear" w:color="auto" w:fill="auto"/>
-          </w:tcPr>
-          <w:p>
-            <w:pPr>
-              <w:jc w:val="center"/>
-            </w:pPr>
-          </w:p>
-        </w:tc>
-        <w:tc>
-          <w:tcPr>
-            <w:tcW w:w="717" w:type="dxa"/>
-          </w:tcPr>
-          <w:p>
-            <w:pPr>
-              <w:jc w:val="center"/>
-            </w:pPr>
+            <w:tcW w:w="1134" w:type="dxa"/>
+            <w:shd w:val="clear" w:color="auto" w:fill="auto"/>
+          </w:tcPr>
+          <w:p>
+            <w:pPr>
+              <w:jc w:val="center"/>
+            </w:pPr>
+            <w:r>
+              <w:t xml:space="preserve">Pb </w:t>
+            </w:r>
+            <w:r>
+              <w:t>d’écriture dans</w:t>
+            </w:r>
+            <w:r>
+              <w:t xml:space="preserve"> battement.csv</w:t>
+            </w:r>
+          </w:p>
+        </w:tc>
+        <w:tc>
+          <w:tcPr>
+            <w:tcW w:w="1242" w:type="dxa"/>
+            <w:shd w:val="clear" w:color="auto" w:fill="auto"/>
+          </w:tcPr>
+          <w:p>
+            <w:pPr>
+              <w:jc w:val="center"/>
+            </w:pPr>
+            <w:r>
+              <w:t xml:space="preserve">Aide </w:t>
+            </w:r>
+            <w:r>
+              <w:t>à</w:t>
+            </w:r>
+            <w:r>
+              <w:t xml:space="preserve"> la fiche d’avancement</w:t>
+            </w:r>
           </w:p>
         </w:tc>
       </w:tr>
@@ -10255,7 +10438,7 @@
         </w:trPr>
         <w:tc>
           <w:tcPr>
-            <w:tcW w:w="906" w:type="dxa"/>
+            <w:tcW w:w="891" w:type="dxa"/>
             <w:shd w:val="clear" w:color="auto" w:fill="auto"/>
           </w:tcPr>
           <w:p>
@@ -10269,7 +10452,7 @@
         </w:tc>
         <w:tc>
           <w:tcPr>
-            <w:tcW w:w="1584" w:type="dxa"/>
+            <w:tcW w:w="1344" w:type="dxa"/>
             <w:shd w:val="clear" w:color="auto" w:fill="auto"/>
           </w:tcPr>
           <w:p>
@@ -10283,24 +10466,21 @@
         </w:tc>
         <w:tc>
           <w:tcPr>
-            <w:tcW w:w="1256" w:type="dxa"/>
-            <w:shd w:val="clear" w:color="auto" w:fill="auto"/>
-          </w:tcPr>
-          <w:p>
-            <w:pPr>
-              <w:jc w:val="center"/>
-            </w:pPr>
-            <w:r>
-              <w:t xml:space="preserve">Stockage des données qui viennent de </w:t>
-            </w:r>
-            <w:r>
-              <w:t>l’Arduino</w:t>
-            </w:r>
-          </w:p>
-        </w:tc>
-        <w:tc>
-          <w:tcPr>
-            <w:tcW w:w="726" w:type="dxa"/>
+            <w:tcW w:w="1807" w:type="dxa"/>
+            <w:shd w:val="clear" w:color="auto" w:fill="auto"/>
+          </w:tcPr>
+          <w:p>
+            <w:pPr>
+              <w:jc w:val="center"/>
+            </w:pPr>
+            <w:r>
+              <w:t>Stockage des données qui viennent de l’Arduino</w:t>
+            </w:r>
+          </w:p>
+        </w:tc>
+        <w:tc>
+          <w:tcPr>
+            <w:tcW w:w="1595" w:type="dxa"/>
             <w:shd w:val="clear" w:color="auto" w:fill="auto"/>
           </w:tcPr>
           <w:p>
@@ -10314,18 +10494,16 @@
         </w:tc>
         <w:tc>
           <w:tcPr>
-            <w:tcW w:w="843" w:type="dxa"/>
-            <w:shd w:val="clear" w:color="auto" w:fill="auto"/>
-          </w:tcPr>
-          <w:p>
-            <w:pPr>
-              <w:jc w:val="center"/>
-            </w:pPr>
-            <w:proofErr w:type="spellStart"/>
-            <w:r>
-              <w:t>Probleme</w:t>
-            </w:r>
-            <w:proofErr w:type="spellEnd"/>
+            <w:tcW w:w="1275" w:type="dxa"/>
+            <w:shd w:val="clear" w:color="auto" w:fill="auto"/>
+          </w:tcPr>
+          <w:p>
+            <w:pPr>
+              <w:jc w:val="center"/>
+            </w:pPr>
+            <w:r>
+              <w:t>Problème</w:t>
+            </w:r>
             <w:r>
               <w:t xml:space="preserve"> lors de la fusion des programme</w:t>
             </w:r>
@@ -10333,34 +10511,42 @@
         </w:tc>
         <w:tc>
           <w:tcPr>
-            <w:tcW w:w="978" w:type="dxa"/>
-            <w:shd w:val="clear" w:color="auto" w:fill="auto"/>
-          </w:tcPr>
-          <w:p>
-            <w:pPr>
-              <w:jc w:val="center"/>
-            </w:pPr>
-          </w:p>
-        </w:tc>
-        <w:tc>
-          <w:tcPr>
-            <w:tcW w:w="844" w:type="dxa"/>
-            <w:shd w:val="clear" w:color="auto" w:fill="auto"/>
-          </w:tcPr>
-          <w:p>
-            <w:pPr>
-              <w:jc w:val="center"/>
-            </w:pPr>
-          </w:p>
-        </w:tc>
-        <w:tc>
-          <w:tcPr>
-            <w:tcW w:w="717" w:type="dxa"/>
-          </w:tcPr>
-          <w:p>
-            <w:pPr>
-              <w:jc w:val="center"/>
-            </w:pPr>
+            <w:tcW w:w="1134" w:type="dxa"/>
+            <w:shd w:val="clear" w:color="auto" w:fill="auto"/>
+          </w:tcPr>
+          <w:p>
+            <w:pPr>
+              <w:jc w:val="center"/>
+            </w:pPr>
+            <w:r>
+              <w:t>P</w:t>
+            </w:r>
+            <w:r>
+              <w:t xml:space="preserve">roblème </w:t>
+            </w:r>
+            <w:r>
+              <w:t>d’</w:t>
+            </w:r>
+            <w:r>
+              <w:t>écriture</w:t>
+            </w:r>
+            <w:r>
+              <w:t xml:space="preserve"> dans battement.csv</w:t>
+            </w:r>
+          </w:p>
+        </w:tc>
+        <w:tc>
+          <w:tcPr>
+            <w:tcW w:w="1242" w:type="dxa"/>
+            <w:shd w:val="clear" w:color="auto" w:fill="auto"/>
+          </w:tcPr>
+          <w:p>
+            <w:pPr>
+              <w:jc w:val="center"/>
+            </w:pPr>
+            <w:r>
+              <w:t>Préparation soutenance</w:t>
+            </w:r>
           </w:p>
         </w:tc>
       </w:tr>
@@ -10370,7 +10556,7 @@
         </w:trPr>
         <w:tc>
           <w:tcPr>
-            <w:tcW w:w="906" w:type="dxa"/>
+            <w:tcW w:w="891" w:type="dxa"/>
             <w:shd w:val="clear" w:color="auto" w:fill="auto"/>
           </w:tcPr>
           <w:p>
@@ -10384,7 +10570,7 @@
         </w:tc>
         <w:tc>
           <w:tcPr>
-            <w:tcW w:w="1584" w:type="dxa"/>
+            <w:tcW w:w="1344" w:type="dxa"/>
             <w:shd w:val="clear" w:color="auto" w:fill="auto"/>
           </w:tcPr>
           <w:p>
@@ -10398,7 +10584,7 @@
         </w:tc>
         <w:tc>
           <w:tcPr>
-            <w:tcW w:w="1256" w:type="dxa"/>
+            <w:tcW w:w="1807" w:type="dxa"/>
             <w:shd w:val="clear" w:color="auto" w:fill="auto"/>
           </w:tcPr>
           <w:p>
@@ -10412,7 +10598,7 @@
         </w:tc>
         <w:tc>
           <w:tcPr>
-            <w:tcW w:w="726" w:type="dxa"/>
+            <w:tcW w:w="1595" w:type="dxa"/>
             <w:shd w:val="clear" w:color="auto" w:fill="auto"/>
           </w:tcPr>
           <w:p>
@@ -10426,7 +10612,7 @@
         </w:tc>
         <w:tc>
           <w:tcPr>
-            <w:tcW w:w="843" w:type="dxa"/>
+            <w:tcW w:w="1275" w:type="dxa"/>
             <w:shd w:val="clear" w:color="auto" w:fill="auto"/>
           </w:tcPr>
           <w:p>
@@ -10440,130 +10626,35 @@
         </w:tc>
         <w:tc>
           <w:tcPr>
-            <w:tcW w:w="978" w:type="dxa"/>
-            <w:shd w:val="clear" w:color="auto" w:fill="auto"/>
-          </w:tcPr>
-          <w:p>
-            <w:pPr>
-              <w:jc w:val="center"/>
-            </w:pPr>
-          </w:p>
-        </w:tc>
-        <w:tc>
-          <w:tcPr>
-            <w:tcW w:w="844" w:type="dxa"/>
-            <w:shd w:val="clear" w:color="auto" w:fill="auto"/>
-          </w:tcPr>
-          <w:p>
-            <w:pPr>
-              <w:jc w:val="center"/>
-            </w:pPr>
-          </w:p>
-        </w:tc>
-        <w:tc>
-          <w:tcPr>
-            <w:tcW w:w="717" w:type="dxa"/>
-          </w:tcPr>
-          <w:p>
-            <w:pPr>
-              <w:jc w:val="center"/>
-            </w:pPr>
-          </w:p>
-        </w:tc>
-      </w:tr>
-      <w:tr>
-        <w:trPr>
-          <w:trHeight w:val="256"/>
-        </w:trPr>
-        <w:tc>
-          <w:tcPr>
-            <w:tcW w:w="906" w:type="dxa"/>
-            <w:shd w:val="clear" w:color="auto" w:fill="auto"/>
-          </w:tcPr>
-          <w:p>
-            <w:pPr>
-              <w:jc w:val="center"/>
-            </w:pPr>
-          </w:p>
-        </w:tc>
-        <w:tc>
-          <w:tcPr>
-            <w:tcW w:w="1584" w:type="dxa"/>
-            <w:shd w:val="clear" w:color="auto" w:fill="auto"/>
-          </w:tcPr>
-          <w:p>
-            <w:pPr>
-              <w:jc w:val="center"/>
-            </w:pPr>
-          </w:p>
-        </w:tc>
-        <w:tc>
-          <w:tcPr>
-            <w:tcW w:w="1256" w:type="dxa"/>
-            <w:shd w:val="clear" w:color="auto" w:fill="auto"/>
-          </w:tcPr>
-          <w:p>
-            <w:pPr>
-              <w:jc w:val="center"/>
-            </w:pPr>
-          </w:p>
-        </w:tc>
-        <w:tc>
-          <w:tcPr>
-            <w:tcW w:w="726" w:type="dxa"/>
-            <w:shd w:val="clear" w:color="auto" w:fill="auto"/>
-          </w:tcPr>
-          <w:p>
-            <w:pPr>
-              <w:jc w:val="center"/>
-            </w:pPr>
-          </w:p>
-        </w:tc>
-        <w:tc>
-          <w:tcPr>
-            <w:tcW w:w="843" w:type="dxa"/>
-            <w:shd w:val="clear" w:color="auto" w:fill="auto"/>
-          </w:tcPr>
-          <w:p>
-            <w:pPr>
-              <w:jc w:val="center"/>
-            </w:pPr>
-          </w:p>
-        </w:tc>
-        <w:tc>
-          <w:tcPr>
-            <w:tcW w:w="978" w:type="dxa"/>
-            <w:shd w:val="clear" w:color="auto" w:fill="auto"/>
-          </w:tcPr>
-          <w:p>
-            <w:pPr>
-              <w:jc w:val="center"/>
-            </w:pPr>
-          </w:p>
-        </w:tc>
-        <w:tc>
-          <w:tcPr>
-            <w:tcW w:w="844" w:type="dxa"/>
-            <w:shd w:val="clear" w:color="auto" w:fill="auto"/>
-          </w:tcPr>
-          <w:p>
-            <w:pPr>
-              <w:jc w:val="center"/>
-            </w:pPr>
-          </w:p>
-        </w:tc>
-        <w:tc>
-          <w:tcPr>
-            <w:tcW w:w="717" w:type="dxa"/>
-          </w:tcPr>
-          <w:p>
-            <w:pPr>
-              <w:jc w:val="center"/>
-            </w:pPr>
+            <w:tcW w:w="1134" w:type="dxa"/>
+            <w:shd w:val="clear" w:color="auto" w:fill="auto"/>
+          </w:tcPr>
+          <w:p>
+            <w:pPr>
+              <w:jc w:val="center"/>
+            </w:pPr>
+            <w:r>
+              <w:t>Recherche de timestamp</w:t>
+            </w:r>
+          </w:p>
+        </w:tc>
+        <w:tc>
+          <w:tcPr>
+            <w:tcW w:w="1242" w:type="dxa"/>
+            <w:shd w:val="clear" w:color="auto" w:fill="auto"/>
+          </w:tcPr>
+          <w:p>
+            <w:pPr>
+              <w:jc w:val="center"/>
+            </w:pPr>
+            <w:r>
+              <w:t>Préparation soutenance</w:t>
+            </w:r>
           </w:p>
         </w:tc>
       </w:tr>
     </w:tbl>
+    <w:p/>
     <w:p/>
     <w:sectPr>
       <w:pgSz w:w="11906" w:h="16838"/>
@@ -13962,7 +14053,7 @@
 </file>
 
 <file path=customXml/itemProps1.xml><?xml version="1.0" encoding="utf-8"?>
-<ds:datastoreItem xmlns:ds="http://schemas.openxmlformats.org/officeDocument/2006/customXml" ds:itemID="{BB73D9DD-EC03-4077-A9E9-5110E10652B5}">
+<ds:datastoreItem xmlns:ds="http://schemas.openxmlformats.org/officeDocument/2006/customXml" ds:itemID="{BE57B3AC-DD07-4CEF-B4E1-3D3D79B4FDD0}">
   <ds:schemaRefs>
     <ds:schemaRef ds:uri="http://schemas.openxmlformats.org/officeDocument/2006/bibliography"/>
   </ds:schemaRefs>

</xml_diff>